<commit_message>
Subida del proyecto final de data analytics finalizado
</commit_message>
<xml_diff>
--- a/TechXport + DiegoMuro.docx
+++ b/TechXport + DiegoMuro.docx
@@ -1354,7 +1354,7 @@
             </w:rPr>
             <w:fldChar w:fldCharType="separate"/>
           </w:r>
-          <w:hyperlink w:anchor="_Toc133776267" w:history="1">
+          <w:hyperlink w:anchor="_Toc134644654" w:history="1">
             <w:r>
               <w:rPr>
                 <w:rStyle w:val="Hyperlink"/>
@@ -1377,7 +1377,7 @@
               <w:rPr>
                 <w:webHidden/>
               </w:rPr>
-              <w:instrText xml:space="preserve"> PAGEREF _Toc133776267 \h </w:instrText>
+              <w:instrText xml:space="preserve"> PAGEREF _Toc134644654 \h </w:instrText>
             </w:r>
             <w:r>
               <w:rPr>
@@ -1414,7 +1414,7 @@
               <w14:ligatures w14:val="standardContextual"/>
             </w:rPr>
           </w:pPr>
-          <w:hyperlink w:anchor="_Toc133776268" w:history="1">
+          <w:hyperlink w:anchor="_Toc134644655" w:history="1">
             <w:r>
               <w:rPr>
                 <w:rStyle w:val="Hyperlink"/>
@@ -1437,7 +1437,7 @@
               <w:rPr>
                 <w:webHidden/>
               </w:rPr>
-              <w:instrText xml:space="preserve"> PAGEREF _Toc133776268 \h </w:instrText>
+              <w:instrText xml:space="preserve"> PAGEREF _Toc134644655 \h </w:instrText>
             </w:r>
             <w:r>
               <w:rPr>
@@ -1474,7 +1474,7 @@
               <w14:ligatures w14:val="standardContextual"/>
             </w:rPr>
           </w:pPr>
-          <w:hyperlink w:anchor="_Toc133776269" w:history="1">
+          <w:hyperlink w:anchor="_Toc134644656" w:history="1">
             <w:r>
               <w:rPr>
                 <w:rStyle w:val="Hyperlink"/>
@@ -1497,7 +1497,7 @@
               <w:rPr>
                 <w:webHidden/>
               </w:rPr>
-              <w:instrText xml:space="preserve"> PAGEREF _Toc133776269 \h </w:instrText>
+              <w:instrText xml:space="preserve"> PAGEREF _Toc134644656 \h </w:instrText>
             </w:r>
             <w:r>
               <w:rPr>
@@ -1534,7 +1534,7 @@
               <w14:ligatures w14:val="standardContextual"/>
             </w:rPr>
           </w:pPr>
-          <w:hyperlink w:anchor="_Toc133776270" w:history="1">
+          <w:hyperlink w:anchor="_Toc134644657" w:history="1">
             <w:r>
               <w:rPr>
                 <w:rStyle w:val="Hyperlink"/>
@@ -1557,7 +1557,7 @@
               <w:rPr>
                 <w:webHidden/>
               </w:rPr>
-              <w:instrText xml:space="preserve"> PAGEREF _Toc133776270 \h </w:instrText>
+              <w:instrText xml:space="preserve"> PAGEREF _Toc134644657 \h </w:instrText>
             </w:r>
             <w:r>
               <w:rPr>
@@ -1594,7 +1594,7 @@
               <w14:ligatures w14:val="standardContextual"/>
             </w:rPr>
           </w:pPr>
-          <w:hyperlink w:anchor="_Toc133776271" w:history="1">
+          <w:hyperlink w:anchor="_Toc134644658" w:history="1">
             <w:r>
               <w:rPr>
                 <w:rStyle w:val="Hyperlink"/>
@@ -1617,7 +1617,7 @@
               <w:rPr>
                 <w:webHidden/>
               </w:rPr>
-              <w:instrText xml:space="preserve"> PAGEREF _Toc133776271 \h </w:instrText>
+              <w:instrText xml:space="preserve"> PAGEREF _Toc134644658 \h </w:instrText>
             </w:r>
             <w:r>
               <w:rPr>
@@ -1654,7 +1654,7 @@
               <w14:ligatures w14:val="standardContextual"/>
             </w:rPr>
           </w:pPr>
-          <w:hyperlink w:anchor="_Toc133776272" w:history="1">
+          <w:hyperlink w:anchor="_Toc134644659" w:history="1">
             <w:r>
               <w:rPr>
                 <w:rStyle w:val="Hyperlink"/>
@@ -1677,7 +1677,7 @@
               <w:rPr>
                 <w:webHidden/>
               </w:rPr>
-              <w:instrText xml:space="preserve"> PAGEREF _Toc133776272 \h </w:instrText>
+              <w:instrText xml:space="preserve"> PAGEREF _Toc134644659 \h </w:instrText>
             </w:r>
             <w:r>
               <w:rPr>
@@ -1714,7 +1714,7 @@
               <w14:ligatures w14:val="standardContextual"/>
             </w:rPr>
           </w:pPr>
-          <w:hyperlink w:anchor="_Toc133776273" w:history="1">
+          <w:hyperlink w:anchor="_Toc134644660" w:history="1">
             <w:r>
               <w:rPr>
                 <w:rStyle w:val="Hyperlink"/>
@@ -1737,7 +1737,7 @@
               <w:rPr>
                 <w:webHidden/>
               </w:rPr>
-              <w:instrText xml:space="preserve"> PAGEREF _Toc133776273 \h </w:instrText>
+              <w:instrText xml:space="preserve"> PAGEREF _Toc134644660 \h </w:instrText>
             </w:r>
             <w:r>
               <w:rPr>
@@ -1754,7 +1754,7 @@
               <w:rPr>
                 <w:webHidden/>
               </w:rPr>
-              <w:t>5</w:t>
+              <w:t>6</w:t>
             </w:r>
             <w:r>
               <w:rPr>
@@ -1774,7 +1774,7 @@
               <w14:ligatures w14:val="standardContextual"/>
             </w:rPr>
           </w:pPr>
-          <w:hyperlink w:anchor="_Toc133776274" w:history="1">
+          <w:hyperlink w:anchor="_Toc134644661" w:history="1">
             <w:r>
               <w:rPr>
                 <w:rStyle w:val="Hyperlink"/>
@@ -1797,7 +1797,7 @@
               <w:rPr>
                 <w:webHidden/>
               </w:rPr>
-              <w:instrText xml:space="preserve"> PAGEREF _Toc133776274 \h </w:instrText>
+              <w:instrText xml:space="preserve"> PAGEREF _Toc134644661 \h </w:instrText>
             </w:r>
             <w:r>
               <w:rPr>
@@ -1814,7 +1814,7 @@
               <w:rPr>
                 <w:webHidden/>
               </w:rPr>
-              <w:t>6</w:t>
+              <w:t>7</w:t>
             </w:r>
             <w:r>
               <w:rPr>
@@ -1834,7 +1834,7 @@
               <w14:ligatures w14:val="standardContextual"/>
             </w:rPr>
           </w:pPr>
-          <w:hyperlink w:anchor="_Toc133776275" w:history="1">
+          <w:hyperlink w:anchor="_Toc134644662" w:history="1">
             <w:r>
               <w:rPr>
                 <w:rStyle w:val="Hyperlink"/>
@@ -1857,7 +1857,7 @@
               <w:rPr>
                 <w:webHidden/>
               </w:rPr>
-              <w:instrText xml:space="preserve"> PAGEREF _Toc133776275 \h </w:instrText>
+              <w:instrText xml:space="preserve"> PAGEREF _Toc134644662 \h </w:instrText>
             </w:r>
             <w:r>
               <w:rPr>
@@ -1874,7 +1874,7 @@
               <w:rPr>
                 <w:webHidden/>
               </w:rPr>
-              <w:t>6</w:t>
+              <w:t>11</w:t>
             </w:r>
             <w:r>
               <w:rPr>
@@ -1894,7 +1894,7 @@
               <w14:ligatures w14:val="standardContextual"/>
             </w:rPr>
           </w:pPr>
-          <w:hyperlink w:anchor="_Toc133776276" w:history="1">
+          <w:hyperlink w:anchor="_Toc134644663" w:history="1">
             <w:r>
               <w:rPr>
                 <w:rStyle w:val="Hyperlink"/>
@@ -1917,7 +1917,7 @@
               <w:rPr>
                 <w:webHidden/>
               </w:rPr>
-              <w:instrText xml:space="preserve"> PAGEREF _Toc133776276 \h </w:instrText>
+              <w:instrText xml:space="preserve"> PAGEREF _Toc134644663 \h </w:instrText>
             </w:r>
             <w:r>
               <w:rPr>
@@ -1934,7 +1934,7 @@
               <w:rPr>
                 <w:webHidden/>
               </w:rPr>
-              <w:t>7</w:t>
+              <w:t>11</w:t>
             </w:r>
             <w:r>
               <w:rPr>
@@ -1954,7 +1954,7 @@
               <w14:ligatures w14:val="standardContextual"/>
             </w:rPr>
           </w:pPr>
-          <w:hyperlink w:anchor="_Toc133776277" w:history="1">
+          <w:hyperlink w:anchor="_Toc134644664" w:history="1">
             <w:r>
               <w:rPr>
                 <w:rStyle w:val="Hyperlink"/>
@@ -1977,7 +1977,7 @@
               <w:rPr>
                 <w:webHidden/>
               </w:rPr>
-              <w:instrText xml:space="preserve"> PAGEREF _Toc133776277 \h </w:instrText>
+              <w:instrText xml:space="preserve"> PAGEREF _Toc134644664 \h </w:instrText>
             </w:r>
             <w:r>
               <w:rPr>
@@ -1994,7 +1994,7 @@
               <w:rPr>
                 <w:webHidden/>
               </w:rPr>
-              <w:t>7</w:t>
+              <w:t>11</w:t>
             </w:r>
             <w:r>
               <w:rPr>
@@ -2014,7 +2014,7 @@
               <w14:ligatures w14:val="standardContextual"/>
             </w:rPr>
           </w:pPr>
-          <w:hyperlink w:anchor="_Toc133776278" w:history="1">
+          <w:hyperlink w:anchor="_Toc134644665" w:history="1">
             <w:r>
               <w:rPr>
                 <w:rStyle w:val="Hyperlink"/>
@@ -2037,7 +2037,7 @@
               <w:rPr>
                 <w:webHidden/>
               </w:rPr>
-              <w:instrText xml:space="preserve"> PAGEREF _Toc133776278 \h </w:instrText>
+              <w:instrText xml:space="preserve"> PAGEREF _Toc134644665 \h </w:instrText>
             </w:r>
             <w:r>
               <w:rPr>
@@ -2054,7 +2054,7 @@
               <w:rPr>
                 <w:webHidden/>
               </w:rPr>
-              <w:t>9</w:t>
+              <w:t>13</w:t>
             </w:r>
             <w:r>
               <w:rPr>
@@ -2078,7 +2078,7 @@
               <w14:ligatures w14:val="standardContextual"/>
             </w:rPr>
           </w:pPr>
-          <w:hyperlink w:anchor="_Toc133776279" w:history="1">
+          <w:hyperlink w:anchor="_Toc134644666" w:history="1">
             <w:r>
               <w:rPr>
                 <w:rStyle w:val="Hyperlink"/>
@@ -2105,7 +2105,7 @@
                 <w:noProof/>
                 <w:webHidden/>
               </w:rPr>
-              <w:instrText xml:space="preserve"> PAGEREF _Toc133776279 \h </w:instrText>
+              <w:instrText xml:space="preserve"> PAGEREF _Toc134644666 \h </w:instrText>
             </w:r>
             <w:r>
               <w:rPr>
@@ -2125,7 +2125,7 @@
                 <w:noProof/>
                 <w:webHidden/>
               </w:rPr>
-              <w:t>9</w:t>
+              <w:t>13</w:t>
             </w:r>
             <w:r>
               <w:rPr>
@@ -2150,13 +2150,13 @@
               <w14:ligatures w14:val="standardContextual"/>
             </w:rPr>
           </w:pPr>
-          <w:hyperlink w:anchor="_Toc133776280" w:history="1">
+          <w:hyperlink w:anchor="_Toc134644667" w:history="1">
             <w:r>
               <w:rPr>
                 <w:rStyle w:val="Hyperlink"/>
                 <w:noProof/>
               </w:rPr>
-              <w:t>Subcarpeta KPI Retornos:</w:t>
+              <w:t>Subcarpeta Datos Estadisticos:</w:t>
             </w:r>
             <w:r>
               <w:rPr>
@@ -2177,7 +2177,7 @@
                 <w:noProof/>
                 <w:webHidden/>
               </w:rPr>
-              <w:instrText xml:space="preserve"> PAGEREF _Toc133776280 \h </w:instrText>
+              <w:instrText xml:space="preserve"> PAGEREF _Toc134644667 \h </w:instrText>
             </w:r>
             <w:r>
               <w:rPr>
@@ -2197,7 +2197,7 @@
                 <w:noProof/>
                 <w:webHidden/>
               </w:rPr>
-              <w:t>9</w:t>
+              <w:t>13</w:t>
             </w:r>
             <w:r>
               <w:rPr>
@@ -2222,13 +2222,13 @@
               <w14:ligatures w14:val="standardContextual"/>
             </w:rPr>
           </w:pPr>
-          <w:hyperlink w:anchor="_Toc133776281" w:history="1">
+          <w:hyperlink w:anchor="_Toc134644668" w:history="1">
             <w:r>
               <w:rPr>
                 <w:rStyle w:val="Hyperlink"/>
                 <w:noProof/>
               </w:rPr>
-              <w:t>Subcarpeta Ordenes (Ventas – Retornos):</w:t>
+              <w:t>Subcarpeta KPI Retornos:</w:t>
             </w:r>
             <w:r>
               <w:rPr>
@@ -2249,7 +2249,7 @@
                 <w:noProof/>
                 <w:webHidden/>
               </w:rPr>
-              <w:instrText xml:space="preserve"> PAGEREF _Toc133776281 \h </w:instrText>
+              <w:instrText xml:space="preserve"> PAGEREF _Toc134644668 \h </w:instrText>
             </w:r>
             <w:r>
               <w:rPr>
@@ -2269,7 +2269,7 @@
                 <w:noProof/>
                 <w:webHidden/>
               </w:rPr>
-              <w:t>9</w:t>
+              <w:t>13</w:t>
             </w:r>
             <w:r>
               <w:rPr>
@@ -2294,13 +2294,13 @@
               <w14:ligatures w14:val="standardContextual"/>
             </w:rPr>
           </w:pPr>
-          <w:hyperlink w:anchor="_Toc133776282" w:history="1">
+          <w:hyperlink w:anchor="_Toc134644669" w:history="1">
             <w:r>
               <w:rPr>
                 <w:rStyle w:val="Hyperlink"/>
                 <w:noProof/>
               </w:rPr>
-              <w:t>Subcarpeta Rentabilidad:</w:t>
+              <w:t>Subcarpeta Ordenes (Ventas – Retornos):</w:t>
             </w:r>
             <w:r>
               <w:rPr>
@@ -2321,7 +2321,7 @@
                 <w:noProof/>
                 <w:webHidden/>
               </w:rPr>
-              <w:instrText xml:space="preserve"> PAGEREF _Toc133776282 \h </w:instrText>
+              <w:instrText xml:space="preserve"> PAGEREF _Toc134644669 \h </w:instrText>
             </w:r>
             <w:r>
               <w:rPr>
@@ -2341,7 +2341,7 @@
                 <w:noProof/>
                 <w:webHidden/>
               </w:rPr>
-              <w:t>9</w:t>
+              <w:t>13</w:t>
             </w:r>
             <w:r>
               <w:rPr>
@@ -2366,13 +2366,13 @@
               <w14:ligatures w14:val="standardContextual"/>
             </w:rPr>
           </w:pPr>
-          <w:hyperlink w:anchor="_Toc133776283" w:history="1">
+          <w:hyperlink w:anchor="_Toc134644670" w:history="1">
             <w:r>
               <w:rPr>
                 <w:rStyle w:val="Hyperlink"/>
                 <w:noProof/>
               </w:rPr>
-              <w:t>Subcarpeta Retornos:</w:t>
+              <w:t>Subcarpeta Rentabilidad:</w:t>
             </w:r>
             <w:r>
               <w:rPr>
@@ -2393,7 +2393,7 @@
                 <w:noProof/>
                 <w:webHidden/>
               </w:rPr>
-              <w:instrText xml:space="preserve"> PAGEREF _Toc133776283 \h </w:instrText>
+              <w:instrText xml:space="preserve"> PAGEREF _Toc134644670 \h </w:instrText>
             </w:r>
             <w:r>
               <w:rPr>
@@ -2413,7 +2413,7 @@
                 <w:noProof/>
                 <w:webHidden/>
               </w:rPr>
-              <w:t>10</w:t>
+              <w:t>14</w:t>
             </w:r>
             <w:r>
               <w:rPr>
@@ -2438,13 +2438,13 @@
               <w14:ligatures w14:val="standardContextual"/>
             </w:rPr>
           </w:pPr>
-          <w:hyperlink w:anchor="_Toc133776284" w:history="1">
+          <w:hyperlink w:anchor="_Toc134644671" w:history="1">
             <w:r>
               <w:rPr>
                 <w:rStyle w:val="Hyperlink"/>
                 <w:noProof/>
               </w:rPr>
-              <w:t>Subcarpeta Ventas:</w:t>
+              <w:t>Subcarpeta Retornos:</w:t>
             </w:r>
             <w:r>
               <w:rPr>
@@ -2465,7 +2465,7 @@
                 <w:noProof/>
                 <w:webHidden/>
               </w:rPr>
-              <w:instrText xml:space="preserve"> PAGEREF _Toc133776284 \h </w:instrText>
+              <w:instrText xml:space="preserve"> PAGEREF _Toc134644671 \h </w:instrText>
             </w:r>
             <w:r>
               <w:rPr>
@@ -2485,7 +2485,7 @@
                 <w:noProof/>
                 <w:webHidden/>
               </w:rPr>
-              <w:t>10</w:t>
+              <w:t>14</w:t>
             </w:r>
             <w:r>
               <w:rPr>
@@ -2510,13 +2510,13 @@
               <w14:ligatures w14:val="standardContextual"/>
             </w:rPr>
           </w:pPr>
-          <w:hyperlink w:anchor="_Toc133776285" w:history="1">
+          <w:hyperlink w:anchor="_Toc134644672" w:history="1">
             <w:r>
               <w:rPr>
                 <w:rStyle w:val="Hyperlink"/>
                 <w:noProof/>
               </w:rPr>
-              <w:t>Subcarpeta Ventas comparadas:</w:t>
+              <w:t>Subcarpeta Ventas:</w:t>
             </w:r>
             <w:r>
               <w:rPr>
@@ -2537,7 +2537,7 @@
                 <w:noProof/>
                 <w:webHidden/>
               </w:rPr>
-              <w:instrText xml:space="preserve"> PAGEREF _Toc133776285 \h </w:instrText>
+              <w:instrText xml:space="preserve"> PAGEREF _Toc134644672 \h </w:instrText>
             </w:r>
             <w:r>
               <w:rPr>
@@ -2557,71 +2557,11 @@
                 <w:noProof/>
                 <w:webHidden/>
               </w:rPr>
-              <w:t>10</w:t>
-            </w:r>
-            <w:r>
-              <w:rPr>
-                <w:noProof/>
-                <w:webHidden/>
-              </w:rPr>
-              <w:fldChar w:fldCharType="end"/>
-            </w:r>
-          </w:hyperlink>
-        </w:p>
-        <w:p>
-          <w:pPr>
-            <w:pStyle w:val="TOC1"/>
-            <w:rPr>
-              <w:rFonts w:asciiTheme="minorHAnsi" w:eastAsiaTheme="minorEastAsia" w:hAnsiTheme="minorHAnsi"/>
-              <w:kern w:val="2"/>
-              <w:lang w:val="en-US"/>
-              <w14:ligatures w14:val="standardContextual"/>
-            </w:rPr>
-          </w:pPr>
-          <w:hyperlink w:anchor="_Toc133776286" w:history="1">
-            <w:r>
-              <w:rPr>
-                <w:rStyle w:val="Hyperlink"/>
-              </w:rPr>
-              <w:t>Visualización del reporte:</w:t>
-            </w:r>
-            <w:r>
-              <w:rPr>
-                <w:webHidden/>
-              </w:rPr>
-              <w:tab/>
-            </w:r>
-            <w:r>
-              <w:rPr>
-                <w:webHidden/>
-              </w:rPr>
-              <w:fldChar w:fldCharType="begin"/>
-            </w:r>
-            <w:r>
-              <w:rPr>
-                <w:webHidden/>
-              </w:rPr>
-              <w:instrText xml:space="preserve"> PAGEREF _Toc133776286 \h </w:instrText>
-            </w:r>
-            <w:r>
-              <w:rPr>
-                <w:webHidden/>
-              </w:rPr>
-            </w:r>
-            <w:r>
-              <w:rPr>
-                <w:webHidden/>
-              </w:rPr>
-              <w:fldChar w:fldCharType="separate"/>
-            </w:r>
-            <w:r>
-              <w:rPr>
-                <w:webHidden/>
-              </w:rPr>
-              <w:t>11</w:t>
-            </w:r>
-            <w:r>
-              <w:rPr>
+              <w:t>14</w:t>
+            </w:r>
+            <w:r>
+              <w:rPr>
+                <w:noProof/>
                 <w:webHidden/>
               </w:rPr>
               <w:fldChar w:fldCharType="end"/>
@@ -2642,13 +2582,13 @@
               <w14:ligatures w14:val="standardContextual"/>
             </w:rPr>
           </w:pPr>
-          <w:hyperlink w:anchor="_Toc133776287" w:history="1">
+          <w:hyperlink w:anchor="_Toc134644673" w:history="1">
             <w:r>
               <w:rPr>
                 <w:rStyle w:val="Hyperlink"/>
                 <w:noProof/>
               </w:rPr>
-              <w:t>Sección Portada:</w:t>
+              <w:t>Subcarpeta Ventas comparadas:</w:t>
             </w:r>
             <w:r>
               <w:rPr>
@@ -2669,7 +2609,7 @@
                 <w:noProof/>
                 <w:webHidden/>
               </w:rPr>
-              <w:instrText xml:space="preserve"> PAGEREF _Toc133776287 \h </w:instrText>
+              <w:instrText xml:space="preserve"> PAGEREF _Toc134644673 \h </w:instrText>
             </w:r>
             <w:r>
               <w:rPr>
@@ -2689,11 +2629,71 @@
                 <w:noProof/>
                 <w:webHidden/>
               </w:rPr>
-              <w:t>11</w:t>
-            </w:r>
-            <w:r>
-              <w:rPr>
-                <w:noProof/>
+              <w:t>14</w:t>
+            </w:r>
+            <w:r>
+              <w:rPr>
+                <w:noProof/>
+                <w:webHidden/>
+              </w:rPr>
+              <w:fldChar w:fldCharType="end"/>
+            </w:r>
+          </w:hyperlink>
+        </w:p>
+        <w:p>
+          <w:pPr>
+            <w:pStyle w:val="TOC1"/>
+            <w:rPr>
+              <w:rFonts w:asciiTheme="minorHAnsi" w:eastAsiaTheme="minorEastAsia" w:hAnsiTheme="minorHAnsi"/>
+              <w:kern w:val="2"/>
+              <w:lang w:val="en-US"/>
+              <w14:ligatures w14:val="standardContextual"/>
+            </w:rPr>
+          </w:pPr>
+          <w:hyperlink w:anchor="_Toc134644674" w:history="1">
+            <w:r>
+              <w:rPr>
+                <w:rStyle w:val="Hyperlink"/>
+              </w:rPr>
+              <w:t>Visualización del reporte:</w:t>
+            </w:r>
+            <w:r>
+              <w:rPr>
+                <w:webHidden/>
+              </w:rPr>
+              <w:tab/>
+            </w:r>
+            <w:r>
+              <w:rPr>
+                <w:webHidden/>
+              </w:rPr>
+              <w:fldChar w:fldCharType="begin"/>
+            </w:r>
+            <w:r>
+              <w:rPr>
+                <w:webHidden/>
+              </w:rPr>
+              <w:instrText xml:space="preserve"> PAGEREF _Toc134644674 \h </w:instrText>
+            </w:r>
+            <w:r>
+              <w:rPr>
+                <w:webHidden/>
+              </w:rPr>
+            </w:r>
+            <w:r>
+              <w:rPr>
+                <w:webHidden/>
+              </w:rPr>
+              <w:fldChar w:fldCharType="separate"/>
+            </w:r>
+            <w:r>
+              <w:rPr>
+                <w:webHidden/>
+              </w:rPr>
+              <w:t>15</w:t>
+            </w:r>
+            <w:r>
+              <w:rPr>
                 <w:webHidden/>
               </w:rPr>
               <w:fldChar w:fldCharType="end"/>
@@ -2714,13 +2714,13 @@
               <w14:ligatures w14:val="standardContextual"/>
             </w:rPr>
           </w:pPr>
-          <w:hyperlink w:anchor="_Toc133776288" w:history="1">
+          <w:hyperlink w:anchor="_Toc134644675" w:history="1">
             <w:r>
               <w:rPr>
                 <w:rStyle w:val="Hyperlink"/>
                 <w:noProof/>
               </w:rPr>
-              <w:t>Sección Resumen de Ventas:</w:t>
+              <w:t>Sección Portada:</w:t>
             </w:r>
             <w:r>
               <w:rPr>
@@ -2741,7 +2741,7 @@
                 <w:noProof/>
                 <w:webHidden/>
               </w:rPr>
-              <w:instrText xml:space="preserve"> PAGEREF _Toc133776288 \h </w:instrText>
+              <w:instrText xml:space="preserve"> PAGEREF _Toc134644675 \h </w:instrText>
             </w:r>
             <w:r>
               <w:rPr>
@@ -2761,7 +2761,7 @@
                 <w:noProof/>
                 <w:webHidden/>
               </w:rPr>
-              <w:t>12</w:t>
+              <w:t>15</w:t>
             </w:r>
             <w:r>
               <w:rPr>
@@ -2786,13 +2786,13 @@
               <w14:ligatures w14:val="standardContextual"/>
             </w:rPr>
           </w:pPr>
-          <w:hyperlink w:anchor="_Toc133776289" w:history="1">
+          <w:hyperlink w:anchor="_Toc134644676" w:history="1">
             <w:r>
               <w:rPr>
                 <w:rStyle w:val="Hyperlink"/>
                 <w:noProof/>
               </w:rPr>
-              <w:t>Sección Resumen de retornos:</w:t>
+              <w:t>Sección Resumen de Ventas:</w:t>
             </w:r>
             <w:r>
               <w:rPr>
@@ -2813,7 +2813,7 @@
                 <w:noProof/>
                 <w:webHidden/>
               </w:rPr>
-              <w:instrText xml:space="preserve"> PAGEREF _Toc133776289 \h </w:instrText>
+              <w:instrText xml:space="preserve"> PAGEREF _Toc134644676 \h </w:instrText>
             </w:r>
             <w:r>
               <w:rPr>
@@ -2833,7 +2833,7 @@
                 <w:noProof/>
                 <w:webHidden/>
               </w:rPr>
-              <w:t>12</w:t>
+              <w:t>16</w:t>
             </w:r>
             <w:r>
               <w:rPr>
@@ -2858,13 +2858,13 @@
               <w14:ligatures w14:val="standardContextual"/>
             </w:rPr>
           </w:pPr>
-          <w:hyperlink w:anchor="_Toc133776290" w:history="1">
+          <w:hyperlink w:anchor="_Toc134644677" w:history="1">
             <w:r>
               <w:rPr>
                 <w:rStyle w:val="Hyperlink"/>
                 <w:noProof/>
               </w:rPr>
-              <w:t>Sección Análisis de Clientes:</w:t>
+              <w:t>Sección Resumen de retornos:</w:t>
             </w:r>
             <w:r>
               <w:rPr>
@@ -2885,7 +2885,7 @@
                 <w:noProof/>
                 <w:webHidden/>
               </w:rPr>
-              <w:instrText xml:space="preserve"> PAGEREF _Toc133776290 \h </w:instrText>
+              <w:instrText xml:space="preserve"> PAGEREF _Toc134644677 \h </w:instrText>
             </w:r>
             <w:r>
               <w:rPr>
@@ -2905,7 +2905,7 @@
                 <w:noProof/>
                 <w:webHidden/>
               </w:rPr>
-              <w:t>13</w:t>
+              <w:t>16</w:t>
             </w:r>
             <w:r>
               <w:rPr>
@@ -2930,12 +2930,84 @@
               <w14:ligatures w14:val="standardContextual"/>
             </w:rPr>
           </w:pPr>
-          <w:hyperlink w:anchor="_Toc133776291" w:history="1">
+          <w:hyperlink w:anchor="_Toc134644678" w:history="1">
             <w:r>
               <w:rPr>
                 <w:rStyle w:val="Hyperlink"/>
                 <w:noProof/>
               </w:rPr>
+              <w:t>Sección Análisis de Clientes:</w:t>
+            </w:r>
+            <w:r>
+              <w:rPr>
+                <w:noProof/>
+                <w:webHidden/>
+              </w:rPr>
+              <w:tab/>
+            </w:r>
+            <w:r>
+              <w:rPr>
+                <w:noProof/>
+                <w:webHidden/>
+              </w:rPr>
+              <w:fldChar w:fldCharType="begin"/>
+            </w:r>
+            <w:r>
+              <w:rPr>
+                <w:noProof/>
+                <w:webHidden/>
+              </w:rPr>
+              <w:instrText xml:space="preserve"> PAGEREF _Toc134644678 \h </w:instrText>
+            </w:r>
+            <w:r>
+              <w:rPr>
+                <w:noProof/>
+                <w:webHidden/>
+              </w:rPr>
+            </w:r>
+            <w:r>
+              <w:rPr>
+                <w:noProof/>
+                <w:webHidden/>
+              </w:rPr>
+              <w:fldChar w:fldCharType="separate"/>
+            </w:r>
+            <w:r>
+              <w:rPr>
+                <w:noProof/>
+                <w:webHidden/>
+              </w:rPr>
+              <w:t>17</w:t>
+            </w:r>
+            <w:r>
+              <w:rPr>
+                <w:noProof/>
+                <w:webHidden/>
+              </w:rPr>
+              <w:fldChar w:fldCharType="end"/>
+            </w:r>
+          </w:hyperlink>
+        </w:p>
+        <w:p>
+          <w:pPr>
+            <w:pStyle w:val="TOC2"/>
+            <w:tabs>
+              <w:tab w:val="right" w:leader="dot" w:pos="8494"/>
+            </w:tabs>
+            <w:rPr>
+              <w:rFonts w:asciiTheme="minorHAnsi" w:eastAsiaTheme="minorEastAsia" w:hAnsiTheme="minorHAnsi"/>
+              <w:noProof/>
+              <w:kern w:val="2"/>
+              <w:lang w:val="en-US"/>
+              <w14:ligatures w14:val="standardContextual"/>
+            </w:rPr>
+          </w:pPr>
+          <w:hyperlink w:anchor="_Toc134644679" w:history="1">
+            <w:r>
+              <w:rPr>
+                <w:rStyle w:val="Hyperlink"/>
+                <w:noProof/>
+              </w:rPr>
               <w:t>Sección Análisis de Rentabilidad:</w:t>
             </w:r>
             <w:r>
@@ -2957,7 +3029,7 @@
                 <w:noProof/>
                 <w:webHidden/>
               </w:rPr>
-              <w:instrText xml:space="preserve"> PAGEREF _Toc133776291 \h </w:instrText>
+              <w:instrText xml:space="preserve"> PAGEREF _Toc134644679 \h </w:instrText>
             </w:r>
             <w:r>
               <w:rPr>
@@ -2977,7 +3049,79 @@
                 <w:noProof/>
                 <w:webHidden/>
               </w:rPr>
-              <w:t>13</w:t>
+              <w:t>17</w:t>
+            </w:r>
+            <w:r>
+              <w:rPr>
+                <w:noProof/>
+                <w:webHidden/>
+              </w:rPr>
+              <w:fldChar w:fldCharType="end"/>
+            </w:r>
+          </w:hyperlink>
+        </w:p>
+        <w:p>
+          <w:pPr>
+            <w:pStyle w:val="TOC2"/>
+            <w:tabs>
+              <w:tab w:val="right" w:leader="dot" w:pos="8494"/>
+            </w:tabs>
+            <w:rPr>
+              <w:rFonts w:asciiTheme="minorHAnsi" w:eastAsiaTheme="minorEastAsia" w:hAnsiTheme="minorHAnsi"/>
+              <w:noProof/>
+              <w:kern w:val="2"/>
+              <w:lang w:val="en-US"/>
+              <w14:ligatures w14:val="standardContextual"/>
+            </w:rPr>
+          </w:pPr>
+          <w:hyperlink w:anchor="_Toc134644680" w:history="1">
+            <w:r>
+              <w:rPr>
+                <w:rStyle w:val="Hyperlink"/>
+                <w:noProof/>
+              </w:rPr>
+              <w:t>Sección Datos Estadísticos:</w:t>
+            </w:r>
+            <w:r>
+              <w:rPr>
+                <w:noProof/>
+                <w:webHidden/>
+              </w:rPr>
+              <w:tab/>
+            </w:r>
+            <w:r>
+              <w:rPr>
+                <w:noProof/>
+                <w:webHidden/>
+              </w:rPr>
+              <w:fldChar w:fldCharType="begin"/>
+            </w:r>
+            <w:r>
+              <w:rPr>
+                <w:noProof/>
+                <w:webHidden/>
+              </w:rPr>
+              <w:instrText xml:space="preserve"> PAGEREF _Toc134644680 \h </w:instrText>
+            </w:r>
+            <w:r>
+              <w:rPr>
+                <w:noProof/>
+                <w:webHidden/>
+              </w:rPr>
+            </w:r>
+            <w:r>
+              <w:rPr>
+                <w:noProof/>
+                <w:webHidden/>
+              </w:rPr>
+              <w:fldChar w:fldCharType="separate"/>
+            </w:r>
+            <w:r>
+              <w:rPr>
+                <w:noProof/>
+                <w:webHidden/>
+              </w:rPr>
+              <w:t>18</w:t>
             </w:r>
             <w:r>
               <w:rPr>
@@ -3071,7 +3215,7 @@
           <w:szCs w:val="44"/>
         </w:rPr>
       </w:pPr>
-      <w:bookmarkStart w:id="0" w:name="_Toc133776267"/>
+      <w:bookmarkStart w:id="0" w:name="_Toc134644654"/>
       <w:r>
         <w:rPr>
           <w:rFonts w:ascii="Roboto Bold Condensed" w:hAnsi="Roboto Bold Condensed"/>
@@ -3151,7 +3295,7 @@
           <w:szCs w:val="44"/>
         </w:rPr>
       </w:pPr>
-      <w:bookmarkStart w:id="1" w:name="_Toc133776268"/>
+      <w:bookmarkStart w:id="1" w:name="_Toc134644655"/>
       <w:r>
         <w:rPr>
           <w:rFonts w:ascii="Roboto Bold Condensed" w:hAnsi="Roboto Bold Condensed"/>
@@ -3257,7 +3401,7 @@
           <w:szCs w:val="44"/>
         </w:rPr>
       </w:pPr>
-      <w:bookmarkStart w:id="2" w:name="_Toc133776269"/>
+      <w:bookmarkStart w:id="2" w:name="_Toc134644656"/>
       <w:r>
         <w:rPr>
           <w:rFonts w:ascii="Roboto Bold Condensed" w:hAnsi="Roboto Bold Condensed"/>
@@ -3926,7 +4070,7 @@
           <w:szCs w:val="44"/>
         </w:rPr>
       </w:pPr>
-      <w:bookmarkStart w:id="3" w:name="_Toc133776270"/>
+      <w:bookmarkStart w:id="3" w:name="_Toc134644657"/>
       <w:r>
         <w:rPr>
           <w:rFonts w:ascii="Roboto Bold Condensed" w:hAnsi="Roboto Bold Condensed"/>
@@ -4504,7 +4648,7 @@
           <w:szCs w:val="44"/>
         </w:rPr>
       </w:pPr>
-      <w:bookmarkStart w:id="4" w:name="_Toc133776271"/>
+      <w:bookmarkStart w:id="4" w:name="_Toc134644658"/>
       <w:r>
         <w:rPr>
           <w:rFonts w:ascii="Roboto Bold Condensed" w:hAnsi="Roboto Bold Condensed"/>
@@ -4953,7 +5097,7 @@
           <w:szCs w:val="44"/>
         </w:rPr>
       </w:pPr>
-      <w:bookmarkStart w:id="5" w:name="_Toc133776272"/>
+      <w:bookmarkStart w:id="5" w:name="_Toc134644659"/>
       <w:r>
         <w:rPr>
           <w:rFonts w:ascii="Roboto Bold Condensed" w:hAnsi="Roboto Bold Condensed"/>
@@ -4988,64 +5132,117 @@
           <w:szCs w:val="22"/>
           <w:lang w:val="es-ES" w:eastAsia="en-US"/>
         </w:rPr>
-        <w:t xml:space="preserve">Se </w:t>
-      </w:r>
-      <w:r>
-        <w:rPr>
-          <w:rFonts w:asciiTheme="minorHAnsi" w:eastAsia="Calibri" w:hAnsiTheme="minorHAnsi" w:cstheme="minorHAnsi"/>
-          <w:sz w:val="22"/>
-          <w:szCs w:val="22"/>
-          <w:lang w:val="es-ES" w:eastAsia="en-US"/>
-        </w:rPr>
-        <w:t>adjunta link al Diagrama de entidad relación del proyecto (también adjunto en el repositorio)</w:t>
-      </w:r>
-    </w:p>
-    <w:p>
-      <w:pPr>
-        <w:rPr>
-          <w:rFonts w:asciiTheme="minorHAnsi" w:eastAsia="Calibri" w:hAnsiTheme="minorHAnsi" w:cstheme="minorHAnsi"/>
-          <w:sz w:val="22"/>
-          <w:szCs w:val="22"/>
-          <w:lang w:val="es-ES" w:eastAsia="en-US"/>
-        </w:rPr>
-      </w:pPr>
-      <w:r>
-        <w:rPr>
-          <w:rFonts w:asciiTheme="minorHAnsi" w:eastAsia="Calibri" w:hAnsiTheme="minorHAnsi" w:cstheme="minorHAnsi"/>
-          <w:sz w:val="22"/>
-          <w:szCs w:val="22"/>
-          <w:lang w:val="es-ES" w:eastAsia="en-US"/>
-        </w:rPr>
-        <w:object w:dxaOrig="1543" w:dyaOrig="995" w14:anchorId="4020B995">
-          <v:shapetype id="_x0000_t75" coordsize="21600,21600" o:spt="75" o:preferrelative="t" path="m@4@5l@4@11@9@11@9@5xe" filled="f" stroked="f">
-            <v:stroke joinstyle="miter"/>
-            <v:formulas>
-              <v:f eqn="if lineDrawn pixelLineWidth 0"/>
-              <v:f eqn="sum @0 1 0"/>
-              <v:f eqn="sum 0 0 @1"/>
-              <v:f eqn="prod @2 1 2"/>
-              <v:f eqn="prod @3 21600 pixelWidth"/>
-              <v:f eqn="prod @3 21600 pixelHeight"/>
-              <v:f eqn="sum @0 0 1"/>
-              <v:f eqn="prod @6 1 2"/>
-              <v:f eqn="prod @7 21600 pixelWidth"/>
-              <v:f eqn="sum @8 21600 0"/>
-              <v:f eqn="prod @7 21600 pixelHeight"/>
-              <v:f eqn="sum @10 21600 0"/>
-            </v:formulas>
-            <v:path o:extrusionok="f" gradientshapeok="t" o:connecttype="rect"/>
-            <o:lock v:ext="edit" aspectratio="t"/>
-          </v:shapetype>
-          <v:shape id="_x0000_i1025" type="#_x0000_t75" style="width:77.15pt;height:49.75pt" o:ole="">
-            <v:imagedata r:id="rId9" o:title=""/>
-          </v:shape>
-          <o:OLEObject Type="Link" ProgID="Acrobat.Document.DC" ShapeID="_x0000_i1025" DrawAspect="Icon" r:id="rId10" UpdateMode="Always">
-            <o:LinkType>EnhancedMetaFile</o:LinkType>
-            <o:LockedField>false</o:LockedField>
-            <o:FieldCodes>\f 0</o:FieldCodes>
-          </o:OLEObject>
-        </w:object>
-      </w:r>
+        <w:t>El</w:t>
+      </w:r>
+      <w:r>
+        <w:rPr>
+          <w:rFonts w:asciiTheme="minorHAnsi" w:eastAsia="Calibri" w:hAnsiTheme="minorHAnsi" w:cstheme="minorHAnsi"/>
+          <w:sz w:val="22"/>
+          <w:szCs w:val="22"/>
+          <w:lang w:val="es-ES" w:eastAsia="en-US"/>
+        </w:rPr>
+        <w:t xml:space="preserve"> Diagrama de entidad relación del proyecto </w:t>
+      </w:r>
+      <w:r>
+        <w:rPr>
+          <w:rFonts w:asciiTheme="minorHAnsi" w:eastAsia="Calibri" w:hAnsiTheme="minorHAnsi" w:cstheme="minorHAnsi"/>
+          <w:sz w:val="22"/>
+          <w:szCs w:val="22"/>
+          <w:lang w:val="es-ES" w:eastAsia="en-US"/>
+        </w:rPr>
+        <w:t xml:space="preserve">tambien </w:t>
+      </w:r>
+      <w:r>
+        <w:rPr>
+          <w:rFonts w:asciiTheme="minorHAnsi" w:eastAsia="Calibri" w:hAnsiTheme="minorHAnsi" w:cstheme="minorHAnsi"/>
+          <w:sz w:val="22"/>
+          <w:szCs w:val="22"/>
+          <w:lang w:val="es-ES" w:eastAsia="en-US"/>
+        </w:rPr>
+        <w:t xml:space="preserve">se encuentra en la carpeta así nombrada en el </w:t>
+      </w:r>
+      <w:r>
+        <w:rPr>
+          <w:rFonts w:asciiTheme="minorHAnsi" w:eastAsia="Calibri" w:hAnsiTheme="minorHAnsi" w:cstheme="minorHAnsi"/>
+          <w:sz w:val="22"/>
+          <w:szCs w:val="22"/>
+          <w:lang w:val="es-ES" w:eastAsia="en-US"/>
+        </w:rPr>
+        <w:t>repositorio</w:t>
+      </w:r>
+      <w:r>
+        <w:rPr>
+          <w:rFonts w:asciiTheme="minorHAnsi" w:eastAsia="Calibri" w:hAnsiTheme="minorHAnsi" w:cstheme="minorHAnsi"/>
+          <w:sz w:val="22"/>
+          <w:szCs w:val="22"/>
+          <w:lang w:val="es-ES" w:eastAsia="en-US"/>
+        </w:rPr>
+        <w:t>.</w:t>
+      </w:r>
+    </w:p>
+    <w:p>
+      <w:pPr>
+        <w:rPr>
+          <w:rFonts w:asciiTheme="minorHAnsi" w:eastAsia="Calibri" w:hAnsiTheme="minorHAnsi" w:cstheme="minorHAnsi"/>
+          <w:sz w:val="22"/>
+          <w:szCs w:val="22"/>
+          <w:lang w:val="es-ES" w:eastAsia="en-US"/>
+        </w:rPr>
+      </w:pPr>
+      <w:r>
+        <w:rPr>
+          <w:rFonts w:asciiTheme="minorHAnsi" w:eastAsia="Calibri" w:hAnsiTheme="minorHAnsi" w:cstheme="minorHAnsi"/>
+          <w:sz w:val="22"/>
+          <w:szCs w:val="22"/>
+          <w:lang w:val="es-ES" w:eastAsia="en-US"/>
+        </w:rPr>
+        <w:lastRenderedPageBreak/>
+        <w:drawing>
+          <wp:inline distT="0" distB="0" distL="0" distR="0" wp14:anchorId="51AC3FE5" wp14:editId="47B442BE">
+            <wp:extent cx="6254151" cy="4250087"/>
+            <wp:effectExtent l="0" t="0" r="0" b="0"/>
+            <wp:docPr id="339058069" name="Picture 1" descr="A picture containing text, screenshot, design&#10;&#10;Description automatically generated"/>
+            <wp:cNvGraphicFramePr>
+              <a:graphicFrameLocks xmlns:a="http://schemas.openxmlformats.org/drawingml/2006/main" noChangeAspect="1"/>
+            </wp:cNvGraphicFramePr>
+            <a:graphic xmlns:a="http://schemas.openxmlformats.org/drawingml/2006/main">
+              <a:graphicData uri="http://schemas.openxmlformats.org/drawingml/2006/picture">
+                <pic:pic xmlns:pic="http://schemas.openxmlformats.org/drawingml/2006/picture">
+                  <pic:nvPicPr>
+                    <pic:cNvPr id="339058069" name="Picture 1" descr="A picture containing text, screenshot, design&#10;&#10;Description automatically generated"/>
+                    <pic:cNvPicPr/>
+                  </pic:nvPicPr>
+                  <pic:blipFill>
+                    <a:blip r:embed="rId9"/>
+                    <a:stretch>
+                      <a:fillRect/>
+                    </a:stretch>
+                  </pic:blipFill>
+                  <pic:spPr>
+                    <a:xfrm>
+                      <a:off x="0" y="0"/>
+                      <a:ext cx="6269752" cy="4260689"/>
+                    </a:xfrm>
+                    <a:prstGeom prst="rect">
+                      <a:avLst/>
+                    </a:prstGeom>
+                  </pic:spPr>
+                </pic:pic>
+              </a:graphicData>
+            </a:graphic>
+          </wp:inline>
+        </w:drawing>
+      </w:r>
+    </w:p>
+    <w:p>
+      <w:pPr>
+        <w:rPr>
+          <w:rFonts w:asciiTheme="minorHAnsi" w:eastAsia="Calibri" w:hAnsiTheme="minorHAnsi" w:cstheme="minorHAnsi"/>
+          <w:sz w:val="22"/>
+          <w:szCs w:val="22"/>
+          <w:lang w:val="es-ES" w:eastAsia="en-US"/>
+        </w:rPr>
+      </w:pPr>
     </w:p>
     <w:p>
       <w:pPr>
@@ -5068,7 +5265,7 @@
           <w:szCs w:val="44"/>
         </w:rPr>
       </w:pPr>
-      <w:bookmarkStart w:id="6" w:name="_Toc133776273"/>
+      <w:bookmarkStart w:id="6" w:name="_Toc134644660"/>
       <w:r>
         <w:rPr>
           <w:rFonts w:ascii="Roboto Bold Condensed" w:hAnsi="Roboto Bold Condensed"/>
@@ -5113,7 +5310,25 @@
           <w:szCs w:val="22"/>
           <w:lang w:val="es-ES" w:eastAsia="en-US"/>
         </w:rPr>
-        <w:t xml:space="preserve"> (mas descripción en la tabla adjunta y en el repositorio del punto siguiente)</w:t>
+        <w:t xml:space="preserve"> (</w:t>
+      </w:r>
+      <w:r>
+        <w:rPr>
+          <w:rFonts w:asciiTheme="minorHAnsi" w:eastAsia="Calibri" w:hAnsiTheme="minorHAnsi" w:cstheme="minorHAnsi"/>
+          <w:sz w:val="22"/>
+          <w:szCs w:val="22"/>
+          <w:lang w:val="es-ES" w:eastAsia="en-US"/>
+        </w:rPr>
+        <w:t>Archivo completo en el repositorio, carpeta BBDD del proyecto final</w:t>
+      </w:r>
+      <w:r>
+        <w:rPr>
+          <w:rFonts w:asciiTheme="minorHAnsi" w:eastAsia="Calibri" w:hAnsiTheme="minorHAnsi" w:cstheme="minorHAnsi"/>
+          <w:sz w:val="22"/>
+          <w:szCs w:val="22"/>
+          <w:lang w:val="es-ES" w:eastAsia="en-US"/>
+        </w:rPr>
+        <w:t>)</w:t>
       </w:r>
     </w:p>
     <w:p>
@@ -5150,7 +5365,7 @@
                     <pic:cNvPicPr/>
                   </pic:nvPicPr>
                   <pic:blipFill>
-                    <a:blip r:embed="rId11"/>
+                    <a:blip r:embed="rId10"/>
                     <a:stretch>
                       <a:fillRect/>
                     </a:stretch>
@@ -5212,7 +5427,7 @@
           <w:szCs w:val="44"/>
         </w:rPr>
       </w:pPr>
-      <w:bookmarkStart w:id="7" w:name="_Toc133776274"/>
+      <w:bookmarkStart w:id="7" w:name="_Toc134644661"/>
       <w:r>
         <w:rPr>
           <w:rFonts w:ascii="Roboto Bold Condensed" w:hAnsi="Roboto Bold Condensed"/>
@@ -5247,45 +5462,408 @@
           <w:szCs w:val="22"/>
           <w:lang w:val="es-ES" w:eastAsia="en-US"/>
         </w:rPr>
-        <w:t xml:space="preserve">Se </w:t>
-      </w:r>
-      <w:r>
-        <w:rPr>
-          <w:rFonts w:asciiTheme="minorHAnsi" w:eastAsia="Calibri" w:hAnsiTheme="minorHAnsi" w:cstheme="minorHAnsi"/>
-          <w:sz w:val="22"/>
-          <w:szCs w:val="22"/>
-          <w:lang w:val="es-ES" w:eastAsia="en-US"/>
-        </w:rPr>
-        <w:t>adjunta link al Detalle de columnas por tabla (también adjunto en el repositorio)</w:t>
-      </w:r>
-    </w:p>
-    <w:p>
-      <w:pPr>
-        <w:rPr>
-          <w:rFonts w:asciiTheme="minorHAnsi" w:eastAsia="Calibri" w:hAnsiTheme="minorHAnsi" w:cstheme="minorHAnsi"/>
-          <w:sz w:val="22"/>
-          <w:szCs w:val="22"/>
-          <w:lang w:val="es-ES" w:eastAsia="en-US"/>
-        </w:rPr>
-      </w:pPr>
-      <w:r>
-        <w:rPr>
-          <w:rFonts w:asciiTheme="minorHAnsi" w:eastAsia="Calibri" w:hAnsiTheme="minorHAnsi" w:cstheme="minorHAnsi"/>
-          <w:sz w:val="22"/>
-          <w:szCs w:val="22"/>
-          <w:lang w:val="es-ES" w:eastAsia="en-US"/>
-        </w:rPr>
-        <w:object w:dxaOrig="1543" w:dyaOrig="995" w14:anchorId="4F98A712">
-          <v:shape id="_x0000_i1026" type="#_x0000_t75" style="width:77.15pt;height:49.75pt" o:ole="">
-            <v:imagedata r:id="rId12" o:title=""/>
-          </v:shape>
-          <o:OLEObject Type="Link" ProgID="Excel.Sheet.12" ShapeID="_x0000_i1026" DrawAspect="Icon" r:id="rId13" UpdateMode="Always">
-            <o:LinkType>EnhancedMetaFile</o:LinkType>
-            <o:LockedField>false</o:LockedField>
-            <o:FieldCodes>\f 0</o:FieldCodes>
-          </o:OLEObject>
-        </w:object>
-      </w:r>
+        <w:t xml:space="preserve">A continuación el </w:t>
+      </w:r>
+      <w:r>
+        <w:rPr>
+          <w:rFonts w:asciiTheme="minorHAnsi" w:eastAsia="Calibri" w:hAnsiTheme="minorHAnsi" w:cstheme="minorHAnsi"/>
+          <w:sz w:val="22"/>
+          <w:szCs w:val="22"/>
+          <w:lang w:val="es-ES" w:eastAsia="en-US"/>
+        </w:rPr>
+        <w:t>etalle de columnas por tabla</w:t>
+      </w:r>
+      <w:r>
+        <w:rPr>
+          <w:rFonts w:asciiTheme="minorHAnsi" w:eastAsia="Calibri" w:hAnsiTheme="minorHAnsi" w:cstheme="minorHAnsi"/>
+          <w:sz w:val="22"/>
+          <w:szCs w:val="22"/>
+          <w:lang w:val="es-ES" w:eastAsia="en-US"/>
+        </w:rPr>
+        <w:t>, tambien</w:t>
+      </w:r>
+      <w:r>
+        <w:rPr>
+          <w:rFonts w:asciiTheme="minorHAnsi" w:eastAsia="Calibri" w:hAnsiTheme="minorHAnsi" w:cstheme="minorHAnsi"/>
+          <w:sz w:val="22"/>
+          <w:szCs w:val="22"/>
+          <w:lang w:val="es-ES" w:eastAsia="en-US"/>
+        </w:rPr>
+        <w:t xml:space="preserve"> </w:t>
+      </w:r>
+      <w:r>
+        <w:rPr>
+          <w:rFonts w:asciiTheme="minorHAnsi" w:eastAsia="Calibri" w:hAnsiTheme="minorHAnsi" w:cstheme="minorHAnsi"/>
+          <w:sz w:val="22"/>
+          <w:szCs w:val="22"/>
+          <w:lang w:val="es-ES" w:eastAsia="en-US"/>
+        </w:rPr>
+        <w:t xml:space="preserve">se encuentra </w:t>
+      </w:r>
+      <w:r>
+        <w:rPr>
+          <w:rFonts w:asciiTheme="minorHAnsi" w:eastAsia="Calibri" w:hAnsiTheme="minorHAnsi" w:cstheme="minorHAnsi"/>
+          <w:sz w:val="22"/>
+          <w:szCs w:val="22"/>
+          <w:lang w:val="es-ES" w:eastAsia="en-US"/>
+        </w:rPr>
+        <w:t>en el repositorio</w:t>
+      </w:r>
+      <w:r>
+        <w:rPr>
+          <w:rFonts w:asciiTheme="minorHAnsi" w:eastAsia="Calibri" w:hAnsiTheme="minorHAnsi" w:cstheme="minorHAnsi"/>
+          <w:sz w:val="22"/>
+          <w:szCs w:val="22"/>
+          <w:lang w:val="es-ES" w:eastAsia="en-US"/>
+        </w:rPr>
+        <w:t>(carpeta BBDD del proyecto final</w:t>
+      </w:r>
+      <w:r>
+        <w:rPr>
+          <w:rFonts w:asciiTheme="minorHAnsi" w:eastAsia="Calibri" w:hAnsiTheme="minorHAnsi" w:cstheme="minorHAnsi"/>
+          <w:sz w:val="22"/>
+          <w:szCs w:val="22"/>
+          <w:lang w:val="es-ES" w:eastAsia="en-US"/>
+        </w:rPr>
+        <w:t>)</w:t>
+      </w:r>
+    </w:p>
+    <w:p>
+      <w:pPr>
+        <w:rPr>
+          <w:rFonts w:asciiTheme="minorHAnsi" w:eastAsia="Calibri" w:hAnsiTheme="minorHAnsi" w:cstheme="minorHAnsi"/>
+          <w:sz w:val="22"/>
+          <w:szCs w:val="22"/>
+          <w:lang w:val="es-ES" w:eastAsia="en-US"/>
+        </w:rPr>
+      </w:pPr>
+      <w:r>
+        <w:rPr>
+          <w:rFonts w:asciiTheme="minorHAnsi" w:eastAsia="Calibri" w:hAnsiTheme="minorHAnsi" w:cstheme="minorHAnsi"/>
+          <w:noProof/>
+          <w:sz w:val="22"/>
+          <w:szCs w:val="22"/>
+          <w:lang w:val="es-ES" w:eastAsia="en-US"/>
+        </w:rPr>
+        <w:lastRenderedPageBreak/>
+        <w:drawing>
+          <wp:inline distT="0" distB="0" distL="0" distR="0" wp14:anchorId="4496B555" wp14:editId="6AF117B2">
+            <wp:extent cx="4520241" cy="3452903"/>
+            <wp:effectExtent l="0" t="0" r="0" b="0"/>
+            <wp:docPr id="1738453814" name="Picture 1" descr="A screenshot of a computer&#10;&#10;Description automatically generated with medium confidence"/>
+            <wp:cNvGraphicFramePr>
+              <a:graphicFrameLocks xmlns:a="http://schemas.openxmlformats.org/drawingml/2006/main" noChangeAspect="1"/>
+            </wp:cNvGraphicFramePr>
+            <a:graphic xmlns:a="http://schemas.openxmlformats.org/drawingml/2006/main">
+              <a:graphicData uri="http://schemas.openxmlformats.org/drawingml/2006/picture">
+                <pic:pic xmlns:pic="http://schemas.openxmlformats.org/drawingml/2006/picture">
+                  <pic:nvPicPr>
+                    <pic:cNvPr id="1738453814" name="Picture 1" descr="A screenshot of a computer&#10;&#10;Description automatically generated with medium confidence"/>
+                    <pic:cNvPicPr/>
+                  </pic:nvPicPr>
+                  <pic:blipFill>
+                    <a:blip r:embed="rId11"/>
+                    <a:stretch>
+                      <a:fillRect/>
+                    </a:stretch>
+                  </pic:blipFill>
+                  <pic:spPr>
+                    <a:xfrm>
+                      <a:off x="0" y="0"/>
+                      <a:ext cx="4525441" cy="3456875"/>
+                    </a:xfrm>
+                    <a:prstGeom prst="rect">
+                      <a:avLst/>
+                    </a:prstGeom>
+                  </pic:spPr>
+                </pic:pic>
+              </a:graphicData>
+            </a:graphic>
+          </wp:inline>
+        </w:drawing>
+      </w:r>
+    </w:p>
+    <w:p>
+      <w:pPr>
+        <w:rPr>
+          <w:rFonts w:asciiTheme="minorHAnsi" w:eastAsia="Calibri" w:hAnsiTheme="minorHAnsi" w:cstheme="minorHAnsi"/>
+          <w:sz w:val="22"/>
+          <w:szCs w:val="22"/>
+          <w:lang w:val="es-ES" w:eastAsia="en-US"/>
+        </w:rPr>
+      </w:pPr>
+      <w:r>
+        <w:rPr>
+          <w:rFonts w:asciiTheme="minorHAnsi" w:eastAsia="Calibri" w:hAnsiTheme="minorHAnsi" w:cstheme="minorHAnsi"/>
+          <w:noProof/>
+          <w:sz w:val="22"/>
+          <w:szCs w:val="22"/>
+          <w:lang w:val="es-ES" w:eastAsia="en-US"/>
+        </w:rPr>
+        <w:drawing>
+          <wp:inline distT="0" distB="0" distL="0" distR="0" wp14:anchorId="73C1D0F2" wp14:editId="748450D9">
+            <wp:extent cx="4519930" cy="3239532"/>
+            <wp:effectExtent l="0" t="0" r="0" b="0"/>
+            <wp:docPr id="1105715929" name="Picture 1" descr="A picture containing text, screenshot, software, number&#10;&#10;Description automatically generated"/>
+            <wp:cNvGraphicFramePr>
+              <a:graphicFrameLocks xmlns:a="http://schemas.openxmlformats.org/drawingml/2006/main" noChangeAspect="1"/>
+            </wp:cNvGraphicFramePr>
+            <a:graphic xmlns:a="http://schemas.openxmlformats.org/drawingml/2006/main">
+              <a:graphicData uri="http://schemas.openxmlformats.org/drawingml/2006/picture">
+                <pic:pic xmlns:pic="http://schemas.openxmlformats.org/drawingml/2006/picture">
+                  <pic:nvPicPr>
+                    <pic:cNvPr id="1105715929" name="Picture 1" descr="A picture containing text, screenshot, software, number&#10;&#10;Description automatically generated"/>
+                    <pic:cNvPicPr/>
+                  </pic:nvPicPr>
+                  <pic:blipFill>
+                    <a:blip r:embed="rId12"/>
+                    <a:stretch>
+                      <a:fillRect/>
+                    </a:stretch>
+                  </pic:blipFill>
+                  <pic:spPr>
+                    <a:xfrm>
+                      <a:off x="0" y="0"/>
+                      <a:ext cx="4555701" cy="3265170"/>
+                    </a:xfrm>
+                    <a:prstGeom prst="rect">
+                      <a:avLst/>
+                    </a:prstGeom>
+                  </pic:spPr>
+                </pic:pic>
+              </a:graphicData>
+            </a:graphic>
+          </wp:inline>
+        </w:drawing>
+      </w:r>
+    </w:p>
+    <w:p>
+      <w:pPr>
+        <w:rPr>
+          <w:rFonts w:asciiTheme="minorHAnsi" w:eastAsia="Calibri" w:hAnsiTheme="minorHAnsi" w:cstheme="minorHAnsi"/>
+          <w:sz w:val="22"/>
+          <w:szCs w:val="22"/>
+          <w:lang w:val="es-ES" w:eastAsia="en-US"/>
+        </w:rPr>
+      </w:pPr>
+      <w:r>
+        <w:rPr>
+          <w:rFonts w:asciiTheme="minorHAnsi" w:eastAsia="Calibri" w:hAnsiTheme="minorHAnsi" w:cstheme="minorHAnsi"/>
+          <w:noProof/>
+          <w:sz w:val="22"/>
+          <w:szCs w:val="22"/>
+          <w:lang w:val="es-ES" w:eastAsia="en-US"/>
+        </w:rPr>
+        <w:lastRenderedPageBreak/>
+        <w:drawing>
+          <wp:inline distT="0" distB="0" distL="0" distR="0" wp14:anchorId="2DE86FB5" wp14:editId="1AD06F6D">
+            <wp:extent cx="4408098" cy="3280155"/>
+            <wp:effectExtent l="0" t="0" r="0" b="0"/>
+            <wp:docPr id="1273863579" name="Picture 1" descr="A picture containing text, electronics, screenshot, software&#10;&#10;Description automatically generated"/>
+            <wp:cNvGraphicFramePr>
+              <a:graphicFrameLocks xmlns:a="http://schemas.openxmlformats.org/drawingml/2006/main" noChangeAspect="1"/>
+            </wp:cNvGraphicFramePr>
+            <a:graphic xmlns:a="http://schemas.openxmlformats.org/drawingml/2006/main">
+              <a:graphicData uri="http://schemas.openxmlformats.org/drawingml/2006/picture">
+                <pic:pic xmlns:pic="http://schemas.openxmlformats.org/drawingml/2006/picture">
+                  <pic:nvPicPr>
+                    <pic:cNvPr id="1273863579" name="Picture 1" descr="A picture containing text, electronics, screenshot, software&#10;&#10;Description automatically generated"/>
+                    <pic:cNvPicPr/>
+                  </pic:nvPicPr>
+                  <pic:blipFill>
+                    <a:blip r:embed="rId13"/>
+                    <a:stretch>
+                      <a:fillRect/>
+                    </a:stretch>
+                  </pic:blipFill>
+                  <pic:spPr>
+                    <a:xfrm>
+                      <a:off x="0" y="0"/>
+                      <a:ext cx="4422380" cy="3290782"/>
+                    </a:xfrm>
+                    <a:prstGeom prst="rect">
+                      <a:avLst/>
+                    </a:prstGeom>
+                  </pic:spPr>
+                </pic:pic>
+              </a:graphicData>
+            </a:graphic>
+          </wp:inline>
+        </w:drawing>
+      </w:r>
+    </w:p>
+    <w:p>
+      <w:pPr>
+        <w:rPr>
+          <w:rFonts w:asciiTheme="minorHAnsi" w:eastAsia="Calibri" w:hAnsiTheme="minorHAnsi" w:cstheme="minorHAnsi"/>
+          <w:sz w:val="22"/>
+          <w:szCs w:val="22"/>
+          <w:lang w:val="es-ES" w:eastAsia="en-US"/>
+        </w:rPr>
+      </w:pPr>
+      <w:r>
+        <w:rPr>
+          <w:rFonts w:asciiTheme="minorHAnsi" w:eastAsia="Calibri" w:hAnsiTheme="minorHAnsi" w:cstheme="minorHAnsi"/>
+          <w:noProof/>
+          <w:sz w:val="22"/>
+          <w:szCs w:val="22"/>
+          <w:lang w:val="es-ES" w:eastAsia="en-US"/>
+        </w:rPr>
+        <w:drawing>
+          <wp:inline distT="0" distB="0" distL="0" distR="0" wp14:anchorId="25F3E536" wp14:editId="52C75229">
+            <wp:extent cx="4407535" cy="4002752"/>
+            <wp:effectExtent l="0" t="0" r="0" b="0"/>
+            <wp:docPr id="1261637400" name="Picture 1" descr="A picture containing text, electronics, screenshot, software&#10;&#10;Description automatically generated"/>
+            <wp:cNvGraphicFramePr>
+              <a:graphicFrameLocks xmlns:a="http://schemas.openxmlformats.org/drawingml/2006/main" noChangeAspect="1"/>
+            </wp:cNvGraphicFramePr>
+            <a:graphic xmlns:a="http://schemas.openxmlformats.org/drawingml/2006/main">
+              <a:graphicData uri="http://schemas.openxmlformats.org/drawingml/2006/picture">
+                <pic:pic xmlns:pic="http://schemas.openxmlformats.org/drawingml/2006/picture">
+                  <pic:nvPicPr>
+                    <pic:cNvPr id="1261637400" name="Picture 1" descr="A picture containing text, electronics, screenshot, software&#10;&#10;Description automatically generated"/>
+                    <pic:cNvPicPr/>
+                  </pic:nvPicPr>
+                  <pic:blipFill>
+                    <a:blip r:embed="rId14"/>
+                    <a:stretch>
+                      <a:fillRect/>
+                    </a:stretch>
+                  </pic:blipFill>
+                  <pic:spPr>
+                    <a:xfrm>
+                      <a:off x="0" y="0"/>
+                      <a:ext cx="4436219" cy="4028801"/>
+                    </a:xfrm>
+                    <a:prstGeom prst="rect">
+                      <a:avLst/>
+                    </a:prstGeom>
+                  </pic:spPr>
+                </pic:pic>
+              </a:graphicData>
+            </a:graphic>
+          </wp:inline>
+        </w:drawing>
+      </w:r>
+    </w:p>
+    <w:p>
+      <w:pPr>
+        <w:rPr>
+          <w:rFonts w:asciiTheme="minorHAnsi" w:eastAsia="Calibri" w:hAnsiTheme="minorHAnsi" w:cstheme="minorHAnsi"/>
+          <w:sz w:val="22"/>
+          <w:szCs w:val="22"/>
+          <w:lang w:val="es-ES" w:eastAsia="en-US"/>
+        </w:rPr>
+      </w:pPr>
+      <w:r>
+        <w:rPr>
+          <w:rFonts w:asciiTheme="minorHAnsi" w:eastAsia="Calibri" w:hAnsiTheme="minorHAnsi" w:cstheme="minorHAnsi"/>
+          <w:noProof/>
+          <w:sz w:val="22"/>
+          <w:szCs w:val="22"/>
+          <w:lang w:val="es-ES" w:eastAsia="en-US"/>
+        </w:rPr>
+        <w:lastRenderedPageBreak/>
+        <w:drawing>
+          <wp:inline distT="0" distB="0" distL="0" distR="0" wp14:anchorId="1EEA3263" wp14:editId="59875BC0">
+            <wp:extent cx="4784267" cy="4021395"/>
+            <wp:effectExtent l="0" t="0" r="0" b="0"/>
+            <wp:docPr id="132574414" name="Picture 1" descr="A screenshot of a computer&#10;&#10;Description automatically generated with low confidence"/>
+            <wp:cNvGraphicFramePr>
+              <a:graphicFrameLocks xmlns:a="http://schemas.openxmlformats.org/drawingml/2006/main" noChangeAspect="1"/>
+            </wp:cNvGraphicFramePr>
+            <a:graphic xmlns:a="http://schemas.openxmlformats.org/drawingml/2006/main">
+              <a:graphicData uri="http://schemas.openxmlformats.org/drawingml/2006/picture">
+                <pic:pic xmlns:pic="http://schemas.openxmlformats.org/drawingml/2006/picture">
+                  <pic:nvPicPr>
+                    <pic:cNvPr id="132574414" name="Picture 1" descr="A screenshot of a computer&#10;&#10;Description automatically generated with low confidence"/>
+                    <pic:cNvPicPr/>
+                  </pic:nvPicPr>
+                  <pic:blipFill>
+                    <a:blip r:embed="rId15"/>
+                    <a:stretch>
+                      <a:fillRect/>
+                    </a:stretch>
+                  </pic:blipFill>
+                  <pic:spPr>
+                    <a:xfrm>
+                      <a:off x="0" y="0"/>
+                      <a:ext cx="4798808" cy="4033618"/>
+                    </a:xfrm>
+                    <a:prstGeom prst="rect">
+                      <a:avLst/>
+                    </a:prstGeom>
+                  </pic:spPr>
+                </pic:pic>
+              </a:graphicData>
+            </a:graphic>
+          </wp:inline>
+        </w:drawing>
+      </w:r>
+    </w:p>
+    <w:p>
+      <w:pPr>
+        <w:rPr>
+          <w:rFonts w:asciiTheme="minorHAnsi" w:eastAsia="Calibri" w:hAnsiTheme="minorHAnsi" w:cstheme="minorHAnsi"/>
+          <w:sz w:val="22"/>
+          <w:szCs w:val="22"/>
+          <w:lang w:val="es-ES" w:eastAsia="en-US"/>
+        </w:rPr>
+      </w:pPr>
+      <w:r>
+        <w:rPr>
+          <w:rFonts w:asciiTheme="minorHAnsi" w:eastAsia="Calibri" w:hAnsiTheme="minorHAnsi" w:cstheme="minorHAnsi"/>
+          <w:noProof/>
+          <w:sz w:val="22"/>
+          <w:szCs w:val="22"/>
+          <w:lang w:val="es-ES" w:eastAsia="en-US"/>
+        </w:rPr>
+        <w:drawing>
+          <wp:inline distT="0" distB="0" distL="0" distR="0" wp14:anchorId="6739094D" wp14:editId="4BC47AF8">
+            <wp:extent cx="4771008" cy="2944291"/>
+            <wp:effectExtent l="0" t="0" r="0" b="8890"/>
+            <wp:docPr id="566746669" name="Picture 1" descr="A screenshot of a computer&#10;&#10;Description automatically generated with low confidence"/>
+            <wp:cNvGraphicFramePr>
+              <a:graphicFrameLocks xmlns:a="http://schemas.openxmlformats.org/drawingml/2006/main" noChangeAspect="1"/>
+            </wp:cNvGraphicFramePr>
+            <a:graphic xmlns:a="http://schemas.openxmlformats.org/drawingml/2006/main">
+              <a:graphicData uri="http://schemas.openxmlformats.org/drawingml/2006/picture">
+                <pic:pic xmlns:pic="http://schemas.openxmlformats.org/drawingml/2006/picture">
+                  <pic:nvPicPr>
+                    <pic:cNvPr id="566746669" name="Picture 1" descr="A screenshot of a computer&#10;&#10;Description automatically generated with low confidence"/>
+                    <pic:cNvPicPr/>
+                  </pic:nvPicPr>
+                  <pic:blipFill>
+                    <a:blip r:embed="rId16"/>
+                    <a:stretch>
+                      <a:fillRect/>
+                    </a:stretch>
+                  </pic:blipFill>
+                  <pic:spPr>
+                    <a:xfrm>
+                      <a:off x="0" y="0"/>
+                      <a:ext cx="4784636" cy="2952701"/>
+                    </a:xfrm>
+                    <a:prstGeom prst="rect">
+                      <a:avLst/>
+                    </a:prstGeom>
+                  </pic:spPr>
+                </pic:pic>
+              </a:graphicData>
+            </a:graphic>
+          </wp:inline>
+        </w:drawing>
+      </w:r>
+    </w:p>
+    <w:p>
+      <w:pPr>
+        <w:rPr>
+          <w:rFonts w:asciiTheme="minorHAnsi" w:eastAsia="Calibri" w:hAnsiTheme="minorHAnsi" w:cstheme="minorHAnsi"/>
+          <w:sz w:val="22"/>
+          <w:szCs w:val="22"/>
+          <w:lang w:val="es-ES" w:eastAsia="en-US"/>
+        </w:rPr>
+      </w:pPr>
     </w:p>
     <w:p>
       <w:pPr>
@@ -5305,13 +5883,14 @@
           <w:szCs w:val="44"/>
         </w:rPr>
       </w:pPr>
-      <w:bookmarkStart w:id="8" w:name="_Toc133776275"/>
+      <w:bookmarkStart w:id="8" w:name="_Toc134644662"/>
       <w:r>
         <w:rPr>
           <w:rFonts w:ascii="Roboto Bold Condensed" w:hAnsi="Roboto Bold Condensed"/>
           <w:sz w:val="44"/>
           <w:szCs w:val="44"/>
         </w:rPr>
+        <w:lastRenderedPageBreak/>
         <w:t>Datasets</w:t>
       </w:r>
       <w:bookmarkEnd w:id="8"/>
@@ -5353,7 +5932,6 @@
           <w:szCs w:val="22"/>
           <w:lang w:val="es-ES" w:eastAsia="en-US"/>
         </w:rPr>
-        <w:lastRenderedPageBreak/>
         <w:t xml:space="preserve">Adjunto en el repositorio de Github donde se subirá la documentación de </w:t>
       </w:r>
       <w:r>
@@ -5393,7 +5971,7 @@
           <w:szCs w:val="44"/>
         </w:rPr>
       </w:pPr>
-      <w:bookmarkStart w:id="9" w:name="_Toc133776276"/>
+      <w:bookmarkStart w:id="9" w:name="_Toc134644663"/>
       <w:r>
         <w:rPr>
           <w:rFonts w:ascii="Roboto Bold Condensed" w:hAnsi="Roboto Bold Condensed"/>
@@ -5632,7 +6210,7 @@
           <w:szCs w:val="44"/>
         </w:rPr>
       </w:pPr>
-      <w:bookmarkStart w:id="10" w:name="_Toc133776277"/>
+      <w:bookmarkStart w:id="10" w:name="_Toc134644664"/>
       <w:r>
         <w:rPr>
           <w:rFonts w:ascii="Roboto Bold Condensed" w:hAnsi="Roboto Bold Condensed"/>
@@ -5699,7 +6277,16 @@
           <w:szCs w:val="22"/>
           <w:lang w:val="es-ES" w:eastAsia="en-US"/>
         </w:rPr>
-        <w:t xml:space="preserve">Luego se exporto el xls desde SQL el cual se subió a Power bi y tambien quedo armada el Modelo relacional   </w:t>
+        <w:t xml:space="preserve">Luego se exporto el xls desde SQL el cual se subió a Power bi y tambien quedo armada el Modelo relacional </w:t>
+      </w:r>
+      <w:r>
+        <w:rPr>
+          <w:rFonts w:asciiTheme="minorHAnsi" w:eastAsia="Calibri" w:hAnsiTheme="minorHAnsi" w:cstheme="minorHAnsi"/>
+          <w:sz w:val="22"/>
+          <w:szCs w:val="22"/>
+          <w:lang w:val="es-ES" w:eastAsia="en-US"/>
+        </w:rPr>
+        <w:t>(Ver archivo BBDD1 en la carpeta BBDD Proyecto final / Subir a Power BI)</w:t>
       </w:r>
     </w:p>
     <w:p>
@@ -5725,22 +6312,6 @@
           <w:lang w:val="es-ES" w:eastAsia="en-US"/>
         </w:rPr>
       </w:pPr>
-      <w:r>
-        <w:rPr>
-          <w:rFonts w:eastAsia="Calibri"/>
-          <w:lang w:val="es-ES" w:eastAsia="en-US"/>
-        </w:rPr>
-        <w:object w:dxaOrig="1543" w:dyaOrig="995" w14:anchorId="1A6C7E04">
-          <v:shape id="_x0000_i1027" type="#_x0000_t75" style="width:77.15pt;height:49.75pt" o:ole="">
-            <v:imagedata r:id="rId14" o:title=""/>
-          </v:shape>
-          <o:OLEObject Type="Link" ProgID="Excel.Sheet.8" ShapeID="_x0000_i1027" DrawAspect="Icon" r:id="rId15" UpdateMode="Always">
-            <o:LinkType>EnhancedMetaFile</o:LinkType>
-            <o:LockedField>false</o:LockedField>
-            <o:FieldCodes>\f 0</o:FieldCodes>
-          </o:OLEObject>
-        </w:object>
-      </w:r>
     </w:p>
     <w:p>
       <w:pPr>
@@ -5770,7 +6341,7 @@
                     <pic:cNvPicPr/>
                   </pic:nvPicPr>
                   <pic:blipFill>
-                    <a:blip r:embed="rId16"/>
+                    <a:blip r:embed="rId17"/>
                     <a:stretch>
                       <a:fillRect/>
                     </a:stretch>
@@ -5912,7 +6483,7 @@
                     <pic:cNvPicPr/>
                   </pic:nvPicPr>
                   <pic:blipFill>
-                    <a:blip r:embed="rId17"/>
+                    <a:blip r:embed="rId18"/>
                     <a:stretch>
                       <a:fillRect/>
                     </a:stretch>
@@ -5968,7 +6539,7 @@
                     <pic:cNvPicPr/>
                   </pic:nvPicPr>
                   <pic:blipFill>
-                    <a:blip r:embed="rId18"/>
+                    <a:blip r:embed="rId19"/>
                     <a:stretch>
                       <a:fillRect/>
                     </a:stretch>
@@ -6056,7 +6627,7 @@
           <w:szCs w:val="44"/>
         </w:rPr>
       </w:pPr>
-      <w:bookmarkStart w:id="11" w:name="_Toc133776278"/>
+      <w:bookmarkStart w:id="11" w:name="_Toc134644665"/>
       <w:r>
         <w:rPr>
           <w:rFonts w:ascii="Roboto Bold Condensed" w:hAnsi="Roboto Bold Condensed"/>
@@ -6125,7 +6696,7 @@
           <w:szCs w:val="36"/>
         </w:rPr>
       </w:pPr>
-      <w:bookmarkStart w:id="12" w:name="_Toc133776279"/>
+      <w:bookmarkStart w:id="12" w:name="_Toc134644666"/>
       <w:r>
         <w:rPr>
           <w:color w:val="002060"/>
@@ -6174,13 +6745,6 @@
     </w:p>
     <w:p>
       <w:pPr>
-        <w:rPr>
-          <w:lang w:val="es-ES" w:eastAsia="en-US"/>
-        </w:rPr>
-      </w:pPr>
-    </w:p>
-    <w:p>
-      <w:pPr>
         <w:pStyle w:val="Heading2"/>
         <w:rPr>
           <w:color w:val="002060"/>
@@ -6188,23 +6752,49 @@
           <w:szCs w:val="36"/>
         </w:rPr>
       </w:pPr>
-      <w:bookmarkStart w:id="13" w:name="_Toc133776280"/>
-      <w:r>
+    </w:p>
+    <w:p>
+      <w:pPr>
+        <w:pStyle w:val="Heading2"/>
         <w:rPr>
           <w:color w:val="002060"/>
           <w:sz w:val="36"/>
           <w:szCs w:val="36"/>
         </w:rPr>
-        <w:t>Subcarpeta KPI Retornos:</w:t>
-      </w:r>
-      <w:bookmarkEnd w:id="13"/>
+      </w:pPr>
+      <w:bookmarkStart w:id="13" w:name="_Toc134644667"/>
       <w:r>
         <w:rPr>
           <w:color w:val="002060"/>
           <w:sz w:val="36"/>
           <w:szCs w:val="36"/>
         </w:rPr>
-        <w:t xml:space="preserve">  </w:t>
+        <w:t xml:space="preserve">Subcarpeta </w:t>
+      </w:r>
+      <w:r>
+        <w:rPr>
+          <w:color w:val="002060"/>
+          <w:sz w:val="36"/>
+          <w:szCs w:val="36"/>
+        </w:rPr>
+        <w:t>Datos Estadisticos</w:t>
+      </w:r>
+      <w:r>
+        <w:rPr>
+          <w:color w:val="002060"/>
+          <w:sz w:val="36"/>
+          <w:szCs w:val="36"/>
+        </w:rPr>
+        <w:t>:</w:t>
+      </w:r>
+      <w:bookmarkEnd w:id="13"/>
+      <w:r>
+        <w:rPr>
+          <w:color w:val="002060"/>
+          <w:sz w:val="36"/>
+          <w:szCs w:val="36"/>
+        </w:rPr>
+        <w:t xml:space="preserve"> </w:t>
       </w:r>
     </w:p>
     <w:p>
@@ -6226,13 +6816,25 @@
           <w:b/>
           <w:bCs/>
         </w:rPr>
-        <w:t>% Retornos - Cash (USD</w:t>
-      </w:r>
-      <w:r>
-        <w:rPr>
-          <w:rFonts w:asciiTheme="minorHAnsi" w:hAnsiTheme="minorHAnsi" w:cstheme="minorHAnsi"/>
-        </w:rPr>
-        <w:t>) = CALCULATE('Medidas'[Retornos en USD]/sum(ordenes_productos[sales]), condicion_pago[descrip_pay] = "cash" )</w:t>
+        <w:t>Promedio de Profit en USD</w:t>
+      </w:r>
+      <w:r>
+        <w:rPr>
+          <w:rFonts w:asciiTheme="minorHAnsi" w:hAnsiTheme="minorHAnsi" w:cstheme="minorHAnsi"/>
+        </w:rPr>
+        <w:t xml:space="preserve"> = </w:t>
+      </w:r>
+      <w:r>
+        <w:rPr>
+          <w:rFonts w:asciiTheme="minorHAnsi" w:hAnsiTheme="minorHAnsi" w:cstheme="minorHAnsi"/>
+        </w:rPr>
+        <w:t>A</w:t>
+      </w:r>
+      <w:r>
+        <w:rPr>
+          <w:rFonts w:asciiTheme="minorHAnsi" w:hAnsiTheme="minorHAnsi" w:cstheme="minorHAnsi"/>
+        </w:rPr>
+        <w:t>VERAGE(ordenes_productos[profit])</w:t>
       </w:r>
     </w:p>
     <w:p>
@@ -6264,13 +6866,13 @@
           <w:b/>
           <w:bCs/>
         </w:rPr>
-        <w:t>% Retornos - Check (USD)</w:t>
-      </w:r>
-      <w:r>
-        <w:rPr>
-          <w:rFonts w:asciiTheme="minorHAnsi" w:hAnsiTheme="minorHAnsi" w:cstheme="minorHAnsi"/>
-        </w:rPr>
-        <w:t xml:space="preserve"> = CALCULATE('Medidas'[Retornos en USD]/sum(ordenes_productos[sales]), condicion_pago[descrip_pay] = "check" )</w:t>
+        <w:t xml:space="preserve">Promedio de retornos en USD = </w:t>
+      </w:r>
+      <w:r>
+        <w:rPr>
+          <w:rFonts w:asciiTheme="minorHAnsi" w:hAnsiTheme="minorHAnsi" w:cstheme="minorHAnsi"/>
+        </w:rPr>
+        <w:t>AVERAGEX(FILTER(ordenes_productos, RELATED(retornos[id_retorno])), [sales])</w:t>
       </w:r>
     </w:p>
     <w:p>
@@ -6302,18 +6904,20 @@
           <w:b/>
           <w:bCs/>
         </w:rPr>
-        <w:t>% Retornos - Transfer (USD</w:t>
-      </w:r>
-      <w:r>
-        <w:rPr>
-          <w:rFonts w:asciiTheme="minorHAnsi" w:hAnsiTheme="minorHAnsi" w:cstheme="minorHAnsi"/>
-        </w:rPr>
-        <w:t>) = CALCULATE('Medidas'[Retornos en USD]/sum(ordenes_productos[sales]), condicion_pago[descrip_pay] = "transfer" )</w:t>
+        <w:t xml:space="preserve">Promedio de ventas QTY = </w:t>
+      </w:r>
+      <w:r>
+        <w:rPr>
+          <w:rFonts w:asciiTheme="minorHAnsi" w:hAnsiTheme="minorHAnsi" w:cstheme="minorHAnsi"/>
+        </w:rPr>
+        <w:t>AVERAGE(ordenes_productos[qty])</w:t>
       </w:r>
     </w:p>
     <w:p>
       <w:pPr>
         <w:pStyle w:val="ListParagraph"/>
+        <w:shd w:val="clear" w:color="auto" w:fill="FFFFFE"/>
+        <w:spacing w:line="270" w:lineRule="atLeast"/>
         <w:rPr>
           <w:rFonts w:asciiTheme="minorHAnsi" w:hAnsiTheme="minorHAnsi" w:cstheme="minorHAnsi"/>
         </w:rPr>
@@ -6330,22 +6934,34 @@
         <w:spacing w:line="270" w:lineRule="atLeast"/>
         <w:rPr>
           <w:rFonts w:asciiTheme="minorHAnsi" w:hAnsiTheme="minorHAnsi" w:cstheme="minorHAnsi"/>
-        </w:rPr>
-      </w:pPr>
-      <w:r>
-        <w:rPr>
-          <w:rFonts w:asciiTheme="minorHAnsi" w:hAnsiTheme="minorHAnsi" w:cstheme="minorHAnsi"/>
           <w:b/>
           <w:bCs/>
         </w:rPr>
-        <w:t>% Retornos - TOTAL (USD)</w:t>
-      </w:r>
-      <w:r>
-        <w:rPr>
-          <w:rFonts w:asciiTheme="minorHAnsi" w:hAnsiTheme="minorHAnsi" w:cstheme="minorHAnsi"/>
-        </w:rPr>
-        <w:t xml:space="preserve"> = 'Medidas'[Retornos en USD]/sum(ordenes_productos[sales])</w:t>
-      </w:r>
+      </w:pPr>
+      <w:r>
+        <w:rPr>
+          <w:rFonts w:asciiTheme="minorHAnsi" w:hAnsiTheme="minorHAnsi" w:cstheme="minorHAnsi"/>
+          <w:b/>
+          <w:bCs/>
+        </w:rPr>
+        <w:t xml:space="preserve">Promedio de ventas USD = </w:t>
+      </w:r>
+      <w:r>
+        <w:rPr>
+          <w:rFonts w:asciiTheme="minorHAnsi" w:hAnsiTheme="minorHAnsi" w:cstheme="minorHAnsi"/>
+        </w:rPr>
+        <w:t>AVERAGE(ordenes_productos[sales])</w:t>
+      </w:r>
+    </w:p>
+    <w:p>
+      <w:pPr>
+        <w:pStyle w:val="ListParagraph"/>
+        <w:rPr>
+          <w:rFonts w:asciiTheme="minorHAnsi" w:hAnsiTheme="minorHAnsi" w:cstheme="minorHAnsi"/>
+          <w:b/>
+          <w:bCs/>
+        </w:rPr>
+      </w:pPr>
     </w:p>
     <w:p>
       <w:pPr>
@@ -6354,13 +6970,8 @@
         <w:spacing w:line="270" w:lineRule="atLeast"/>
         <w:rPr>
           <w:rFonts w:asciiTheme="minorHAnsi" w:hAnsiTheme="minorHAnsi" w:cstheme="minorHAnsi"/>
-        </w:rPr>
-      </w:pPr>
-    </w:p>
-    <w:p>
-      <w:pPr>
-        <w:rPr>
-          <w:lang w:val="es-ES" w:eastAsia="en-US"/>
+          <w:b/>
+          <w:bCs/>
         </w:rPr>
       </w:pPr>
     </w:p>
@@ -6373,14 +6984,14 @@
           <w:szCs w:val="36"/>
         </w:rPr>
       </w:pPr>
-      <w:bookmarkStart w:id="14" w:name="_Toc133776281"/>
+      <w:bookmarkStart w:id="14" w:name="_Toc134644668"/>
       <w:r>
         <w:rPr>
           <w:color w:val="002060"/>
           <w:sz w:val="36"/>
           <w:szCs w:val="36"/>
         </w:rPr>
-        <w:t>Subcarpeta Ordenes (Ventas – Retornos):</w:t>
+        <w:t>Subcarpeta KPI Retornos:</w:t>
       </w:r>
       <w:bookmarkEnd w:id="14"/>
       <w:r>
@@ -6389,7 +7000,7 @@
           <w:sz w:val="36"/>
           <w:szCs w:val="36"/>
         </w:rPr>
-        <w:t xml:space="preserve"> </w:t>
+        <w:t xml:space="preserve">  </w:t>
       </w:r>
     </w:p>
     <w:p>
@@ -6403,24 +7014,32 @@
         <w:spacing w:line="270" w:lineRule="atLeast"/>
         <w:rPr>
           <w:rFonts w:asciiTheme="minorHAnsi" w:hAnsiTheme="minorHAnsi" w:cstheme="minorHAnsi"/>
+        </w:rPr>
+      </w:pPr>
+      <w:r>
+        <w:rPr>
+          <w:rFonts w:asciiTheme="minorHAnsi" w:hAnsiTheme="minorHAnsi" w:cstheme="minorHAnsi"/>
           <w:b/>
           <w:bCs/>
         </w:rPr>
-      </w:pPr>
-      <w:r>
-        <w:rPr>
-          <w:rFonts w:asciiTheme="minorHAnsi" w:hAnsiTheme="minorHAnsi" w:cstheme="minorHAnsi"/>
-          <w:b/>
-          <w:bCs/>
-        </w:rPr>
-        <w:t xml:space="preserve">Ordenes = </w:t>
-      </w:r>
-      <w:r>
-        <w:rPr>
-          <w:rFonts w:asciiTheme="minorHAnsi" w:hAnsiTheme="minorHAnsi" w:cstheme="minorHAnsi"/>
-        </w:rPr>
-        <w:t>CALCULATE (DISTINCTCOUNT (ordenes_productos [id_order]), categoria [id_categ])</w:t>
-      </w:r>
+        <w:t>% Retornos - Cash (USD</w:t>
+      </w:r>
+      <w:r>
+        <w:rPr>
+          <w:rFonts w:asciiTheme="minorHAnsi" w:hAnsiTheme="minorHAnsi" w:cstheme="minorHAnsi"/>
+        </w:rPr>
+        <w:t>) = CALCULATE('Medidas'[Retornos en USD]/sum(ordenes_productos[sales]), condicion_pago[descrip_pay] = "cash" )</w:t>
+      </w:r>
+    </w:p>
+    <w:p>
+      <w:pPr>
+        <w:pStyle w:val="ListParagraph"/>
+        <w:shd w:val="clear" w:color="auto" w:fill="FFFFFE"/>
+        <w:spacing w:line="270" w:lineRule="atLeast"/>
+        <w:rPr>
+          <w:rFonts w:asciiTheme="minorHAnsi" w:hAnsiTheme="minorHAnsi" w:cstheme="minorHAnsi"/>
+        </w:rPr>
+      </w:pPr>
     </w:p>
     <w:p>
       <w:pPr>
@@ -6441,64 +7060,24 @@
           <w:b/>
           <w:bCs/>
         </w:rPr>
-        <w:t xml:space="preserve">Ordenes rechazadas = </w:t>
-      </w:r>
-      <w:r>
-        <w:rPr>
-          <w:rFonts w:asciiTheme="minorHAnsi" w:hAnsiTheme="minorHAnsi" w:cstheme="minorHAnsi"/>
-        </w:rPr>
-        <w:t>CALCULATE (DISTINCTCOUNT (ordenes_productos [id_order]), retornos[id_retorno])</w:t>
-      </w:r>
-    </w:p>
-    <w:p>
-      <w:pPr>
-        <w:rPr>
-          <w:lang w:val="es-ES" w:eastAsia="en-US"/>
-        </w:rPr>
-      </w:pPr>
-    </w:p>
-    <w:p>
-      <w:pPr>
-        <w:rPr>
-          <w:lang w:val="es-ES" w:eastAsia="en-US"/>
-        </w:rPr>
-      </w:pPr>
-    </w:p>
-    <w:p>
-      <w:pPr>
-        <w:pStyle w:val="Heading2"/>
-        <w:rPr>
-          <w:color w:val="002060"/>
-          <w:sz w:val="36"/>
-          <w:szCs w:val="36"/>
-        </w:rPr>
-      </w:pPr>
-      <w:bookmarkStart w:id="15" w:name="_Toc133776282"/>
-      <w:r>
-        <w:rPr>
-          <w:color w:val="002060"/>
-          <w:sz w:val="36"/>
-          <w:szCs w:val="36"/>
-        </w:rPr>
-        <w:t xml:space="preserve">Subcarpeta </w:t>
-      </w:r>
-      <w:r>
-        <w:rPr>
-          <w:color w:val="002060"/>
-          <w:sz w:val="36"/>
-          <w:szCs w:val="36"/>
-        </w:rPr>
-        <w:t>Rentabilidad:</w:t>
-      </w:r>
-      <w:bookmarkEnd w:id="15"/>
-      <w:r>
-        <w:rPr>
-          <w:color w:val="002060"/>
-          <w:sz w:val="36"/>
-          <w:szCs w:val="36"/>
-        </w:rPr>
-        <w:t xml:space="preserve"> </w:t>
-      </w:r>
+        <w:t>% Retornos - Check (USD)</w:t>
+      </w:r>
+      <w:r>
+        <w:rPr>
+          <w:rFonts w:asciiTheme="minorHAnsi" w:hAnsiTheme="minorHAnsi" w:cstheme="minorHAnsi"/>
+        </w:rPr>
+        <w:t xml:space="preserve"> = CALCULATE('Medidas'[Retornos en USD]/sum(ordenes_productos[sales]), condicion_pago[descrip_pay] = "check" )</w:t>
+      </w:r>
+    </w:p>
+    <w:p>
+      <w:pPr>
+        <w:pStyle w:val="ListParagraph"/>
+        <w:shd w:val="clear" w:color="auto" w:fill="FFFFFE"/>
+        <w:spacing w:line="270" w:lineRule="atLeast"/>
+        <w:rPr>
+          <w:rFonts w:asciiTheme="minorHAnsi" w:hAnsiTheme="minorHAnsi" w:cstheme="minorHAnsi"/>
+        </w:rPr>
+      </w:pPr>
     </w:p>
     <w:p>
       <w:pPr>
@@ -6519,79 +7098,22 @@
           <w:b/>
           <w:bCs/>
         </w:rPr>
-        <w:t xml:space="preserve">Profit - USD = </w:t>
-      </w:r>
-      <w:r>
-        <w:rPr>
-          <w:rFonts w:asciiTheme="minorHAnsi" w:hAnsiTheme="minorHAnsi" w:cstheme="minorHAnsi"/>
-        </w:rPr>
-        <w:t>sum(ordenes_productos[profit])</w:t>
-      </w:r>
-    </w:p>
-    <w:p>
-      <w:pPr>
-        <w:rPr>
-          <w:lang w:val="en-US" w:eastAsia="en-US"/>
-        </w:rPr>
-      </w:pPr>
-    </w:p>
-    <w:p>
-      <w:pPr>
-        <w:rPr>
-          <w:lang w:val="en-US" w:eastAsia="en-US"/>
-        </w:rPr>
-      </w:pPr>
-    </w:p>
-    <w:p>
-      <w:pPr>
-        <w:rPr>
-          <w:lang w:val="en-US" w:eastAsia="en-US"/>
-        </w:rPr>
-      </w:pPr>
-    </w:p>
-    <w:p>
-      <w:pPr>
-        <w:rPr>
-          <w:lang w:val="en-US" w:eastAsia="en-US"/>
-        </w:rPr>
-      </w:pPr>
-    </w:p>
-    <w:p>
-      <w:pPr>
-        <w:pStyle w:val="Heading2"/>
-        <w:rPr>
-          <w:color w:val="002060"/>
-          <w:sz w:val="36"/>
-          <w:szCs w:val="36"/>
-        </w:rPr>
-      </w:pPr>
-      <w:bookmarkStart w:id="16" w:name="_Toc133776283"/>
-      <w:r>
-        <w:rPr>
-          <w:color w:val="002060"/>
-          <w:sz w:val="36"/>
-          <w:szCs w:val="36"/>
-        </w:rPr>
-        <w:lastRenderedPageBreak/>
-        <w:t xml:space="preserve">Subcarpeta </w:t>
-      </w:r>
-      <w:r>
-        <w:rPr>
-          <w:color w:val="002060"/>
-          <w:sz w:val="36"/>
-          <w:szCs w:val="36"/>
-        </w:rPr>
-        <w:t>Retornos:</w:t>
-      </w:r>
-      <w:bookmarkEnd w:id="16"/>
-      <w:r>
-        <w:rPr>
-          <w:color w:val="002060"/>
-          <w:sz w:val="36"/>
-          <w:szCs w:val="36"/>
-        </w:rPr>
-        <w:t xml:space="preserve"> </w:t>
-      </w:r>
+        <w:t>% Retornos - Transfer (USD</w:t>
+      </w:r>
+      <w:r>
+        <w:rPr>
+          <w:rFonts w:asciiTheme="minorHAnsi" w:hAnsiTheme="minorHAnsi" w:cstheme="minorHAnsi"/>
+        </w:rPr>
+        <w:t>) = CALCULATE('Medidas'[Retornos en USD]/sum(ordenes_productos[sales]), condicion_pago[descrip_pay] = "transfer" )</w:t>
+      </w:r>
+    </w:p>
+    <w:p>
+      <w:pPr>
+        <w:pStyle w:val="ListParagraph"/>
+        <w:rPr>
+          <w:rFonts w:asciiTheme="minorHAnsi" w:hAnsiTheme="minorHAnsi" w:cstheme="minorHAnsi"/>
+        </w:rPr>
+      </w:pPr>
     </w:p>
     <w:p>
       <w:pPr>
@@ -6604,23 +7126,66 @@
         <w:spacing w:line="270" w:lineRule="atLeast"/>
         <w:rPr>
           <w:rFonts w:asciiTheme="minorHAnsi" w:hAnsiTheme="minorHAnsi" w:cstheme="minorHAnsi"/>
+        </w:rPr>
+      </w:pPr>
+      <w:r>
+        <w:rPr>
+          <w:rFonts w:asciiTheme="minorHAnsi" w:hAnsiTheme="minorHAnsi" w:cstheme="minorHAnsi"/>
           <w:b/>
           <w:bCs/>
         </w:rPr>
-      </w:pPr>
-      <w:r>
-        <w:rPr>
-          <w:rFonts w:asciiTheme="minorHAnsi" w:hAnsiTheme="minorHAnsi" w:cstheme="minorHAnsi"/>
-          <w:b/>
-          <w:bCs/>
-        </w:rPr>
-        <w:t xml:space="preserve">Retornos (QTY) = </w:t>
-      </w:r>
-      <w:r>
-        <w:rPr>
-          <w:rFonts w:asciiTheme="minorHAnsi" w:hAnsiTheme="minorHAnsi" w:cstheme="minorHAnsi"/>
-        </w:rPr>
-        <w:t>CALCULATE(SUM(ordenes_productos[qty]),retornos[id_retorno])</w:t>
+        <w:t>% Retornos - TOTAL (USD)</w:t>
+      </w:r>
+      <w:r>
+        <w:rPr>
+          <w:rFonts w:asciiTheme="minorHAnsi" w:hAnsiTheme="minorHAnsi" w:cstheme="minorHAnsi"/>
+        </w:rPr>
+        <w:t xml:space="preserve"> = 'Medidas'[Retornos en USD]/sum(ordenes_productos[sales])</w:t>
+      </w:r>
+    </w:p>
+    <w:p>
+      <w:pPr>
+        <w:pStyle w:val="ListParagraph"/>
+        <w:shd w:val="clear" w:color="auto" w:fill="FFFFFE"/>
+        <w:spacing w:line="270" w:lineRule="atLeast"/>
+        <w:rPr>
+          <w:rFonts w:asciiTheme="minorHAnsi" w:hAnsiTheme="minorHAnsi" w:cstheme="minorHAnsi"/>
+        </w:rPr>
+      </w:pPr>
+    </w:p>
+    <w:p>
+      <w:pPr>
+        <w:rPr>
+          <w:lang w:val="es-ES" w:eastAsia="en-US"/>
+        </w:rPr>
+      </w:pPr>
+    </w:p>
+    <w:p>
+      <w:pPr>
+        <w:pStyle w:val="Heading2"/>
+        <w:rPr>
+          <w:color w:val="002060"/>
+          <w:sz w:val="36"/>
+          <w:szCs w:val="36"/>
+        </w:rPr>
+      </w:pPr>
+      <w:bookmarkStart w:id="15" w:name="_Toc134644669"/>
+      <w:r>
+        <w:rPr>
+          <w:color w:val="002060"/>
+          <w:sz w:val="36"/>
+          <w:szCs w:val="36"/>
+        </w:rPr>
+        <w:t>Subcarpeta Ordenes (Ventas – Retornos):</w:t>
+      </w:r>
+      <w:bookmarkEnd w:id="15"/>
+      <w:r>
+        <w:rPr>
+          <w:color w:val="002060"/>
+          <w:sz w:val="36"/>
+          <w:szCs w:val="36"/>
+        </w:rPr>
+        <w:t xml:space="preserve"> </w:t>
       </w:r>
     </w:p>
     <w:p>
@@ -6634,75 +7199,23 @@
         <w:spacing w:line="270" w:lineRule="atLeast"/>
         <w:rPr>
           <w:rFonts w:asciiTheme="minorHAnsi" w:hAnsiTheme="minorHAnsi" w:cstheme="minorHAnsi"/>
-        </w:rPr>
-      </w:pPr>
-      <w:r>
-        <w:rPr>
-          <w:rFonts w:asciiTheme="minorHAnsi" w:hAnsiTheme="minorHAnsi" w:cstheme="minorHAnsi"/>
           <w:b/>
           <w:bCs/>
         </w:rPr>
-        <w:t xml:space="preserve">Retornos en USD = </w:t>
-      </w:r>
-      <w:r>
-        <w:rPr>
-          <w:rFonts w:asciiTheme="minorHAnsi" w:hAnsiTheme="minorHAnsi" w:cstheme="minorHAnsi"/>
-        </w:rPr>
-        <w:t>CALCULATE(SUM(ordenes_productos[sales]),retornos[id_retorno])</w:t>
-      </w:r>
-    </w:p>
-    <w:p>
-      <w:pPr>
-        <w:pStyle w:val="Heading2"/>
-        <w:rPr>
-          <w:color w:val="002060"/>
-          <w:sz w:val="36"/>
-          <w:szCs w:val="36"/>
-        </w:rPr>
-      </w:pPr>
-    </w:p>
-    <w:p>
-      <w:pPr>
-        <w:pStyle w:val="Heading2"/>
-        <w:rPr>
-          <w:color w:val="002060"/>
-          <w:sz w:val="36"/>
-          <w:szCs w:val="36"/>
-        </w:rPr>
-      </w:pPr>
-      <w:bookmarkStart w:id="17" w:name="_Toc133776284"/>
-      <w:r>
-        <w:rPr>
-          <w:color w:val="002060"/>
-          <w:sz w:val="36"/>
-          <w:szCs w:val="36"/>
-        </w:rPr>
-        <w:t xml:space="preserve">Subcarpeta </w:t>
-      </w:r>
-      <w:r>
-        <w:rPr>
-          <w:color w:val="002060"/>
-          <w:sz w:val="36"/>
-          <w:szCs w:val="36"/>
-        </w:rPr>
-        <w:t>Ventas:</w:t>
-      </w:r>
-      <w:bookmarkEnd w:id="17"/>
-      <w:r>
-        <w:rPr>
-          <w:color w:val="002060"/>
-          <w:sz w:val="36"/>
-          <w:szCs w:val="36"/>
-        </w:rPr>
-        <w:t xml:space="preserve"> </w:t>
-      </w:r>
-      <w:r>
-        <w:rPr>
-          <w:color w:val="002060"/>
-          <w:sz w:val="36"/>
-          <w:szCs w:val="36"/>
-        </w:rPr>
-        <w:t xml:space="preserve"> </w:t>
+      </w:pPr>
+      <w:r>
+        <w:rPr>
+          <w:rFonts w:asciiTheme="minorHAnsi" w:hAnsiTheme="minorHAnsi" w:cstheme="minorHAnsi"/>
+          <w:b/>
+          <w:bCs/>
+        </w:rPr>
+        <w:t xml:space="preserve">Ordenes = </w:t>
+      </w:r>
+      <w:r>
+        <w:rPr>
+          <w:rFonts w:asciiTheme="minorHAnsi" w:hAnsiTheme="minorHAnsi" w:cstheme="minorHAnsi"/>
+        </w:rPr>
+        <w:t>CALCULATE (DISTINCTCOUNT (ordenes_productos [id_order]), categoria [id_categ])</w:t>
       </w:r>
     </w:p>
     <w:p>
@@ -6724,13 +7237,64 @@
           <w:b/>
           <w:bCs/>
         </w:rPr>
-        <w:t xml:space="preserve">Ventas (QTY) = </w:t>
-      </w:r>
-      <w:r>
-        <w:rPr>
-          <w:rFonts w:asciiTheme="minorHAnsi" w:hAnsiTheme="minorHAnsi" w:cstheme="minorHAnsi"/>
-        </w:rPr>
-        <w:t>sum(ordenes_productos[qty] )</w:t>
+        <w:lastRenderedPageBreak/>
+        <w:t xml:space="preserve">Ordenes rechazadas = </w:t>
+      </w:r>
+      <w:r>
+        <w:rPr>
+          <w:rFonts w:asciiTheme="minorHAnsi" w:hAnsiTheme="minorHAnsi" w:cstheme="minorHAnsi"/>
+        </w:rPr>
+        <w:t>CALCULATE (DISTINCTCOUNT (ordenes_productos [id_order]), retornos[id_retorno])</w:t>
+      </w:r>
+    </w:p>
+    <w:p>
+      <w:pPr>
+        <w:rPr>
+          <w:lang w:val="es-ES" w:eastAsia="en-US"/>
+        </w:rPr>
+      </w:pPr>
+    </w:p>
+    <w:p>
+      <w:pPr>
+        <w:rPr>
+          <w:lang w:val="es-ES" w:eastAsia="en-US"/>
+        </w:rPr>
+      </w:pPr>
+    </w:p>
+    <w:p>
+      <w:pPr>
+        <w:pStyle w:val="Heading2"/>
+        <w:rPr>
+          <w:color w:val="002060"/>
+          <w:sz w:val="36"/>
+          <w:szCs w:val="36"/>
+        </w:rPr>
+      </w:pPr>
+      <w:bookmarkStart w:id="16" w:name="_Toc134644670"/>
+      <w:r>
+        <w:rPr>
+          <w:color w:val="002060"/>
+          <w:sz w:val="36"/>
+          <w:szCs w:val="36"/>
+        </w:rPr>
+        <w:t xml:space="preserve">Subcarpeta </w:t>
+      </w:r>
+      <w:r>
+        <w:rPr>
+          <w:color w:val="002060"/>
+          <w:sz w:val="36"/>
+          <w:szCs w:val="36"/>
+        </w:rPr>
+        <w:t>Rentabilidad:</w:t>
+      </w:r>
+      <w:bookmarkEnd w:id="16"/>
+      <w:r>
+        <w:rPr>
+          <w:color w:val="002060"/>
+          <w:sz w:val="36"/>
+          <w:szCs w:val="36"/>
+        </w:rPr>
+        <w:t xml:space="preserve"> </w:t>
       </w:r>
     </w:p>
     <w:p>
@@ -6744,23 +7308,74 @@
         <w:spacing w:line="270" w:lineRule="atLeast"/>
         <w:rPr>
           <w:rFonts w:asciiTheme="minorHAnsi" w:hAnsiTheme="minorHAnsi" w:cstheme="minorHAnsi"/>
+          <w:lang w:val="en-US"/>
+        </w:rPr>
+      </w:pPr>
+      <w:r>
+        <w:rPr>
+          <w:rFonts w:asciiTheme="minorHAnsi" w:hAnsiTheme="minorHAnsi" w:cstheme="minorHAnsi"/>
           <w:b/>
           <w:bCs/>
-        </w:rPr>
-      </w:pPr>
-      <w:r>
-        <w:rPr>
-          <w:rFonts w:asciiTheme="minorHAnsi" w:hAnsiTheme="minorHAnsi" w:cstheme="minorHAnsi"/>
-          <w:b/>
-          <w:bCs/>
-        </w:rPr>
-        <w:t xml:space="preserve">Ventas en USD = </w:t>
-      </w:r>
-      <w:r>
-        <w:rPr>
-          <w:rFonts w:asciiTheme="minorHAnsi" w:hAnsiTheme="minorHAnsi" w:cstheme="minorHAnsi"/>
-        </w:rPr>
-        <w:t>SUM(ordenes_productos[sales])</w:t>
+          <w:lang w:val="en-US"/>
+        </w:rPr>
+        <w:t xml:space="preserve">Profit - USD = </w:t>
+      </w:r>
+      <w:r>
+        <w:rPr>
+          <w:rFonts w:asciiTheme="minorHAnsi" w:hAnsiTheme="minorHAnsi" w:cstheme="minorHAnsi"/>
+          <w:lang w:val="en-US"/>
+        </w:rPr>
+        <w:t>sum(ordenes_productos[profit])</w:t>
+      </w:r>
+    </w:p>
+    <w:p>
+      <w:pPr>
+        <w:rPr>
+          <w:lang w:val="en-US" w:eastAsia="en-US"/>
+        </w:rPr>
+      </w:pPr>
+    </w:p>
+    <w:p>
+      <w:pPr>
+        <w:rPr>
+          <w:lang w:val="en-US" w:eastAsia="en-US"/>
+        </w:rPr>
+      </w:pPr>
+    </w:p>
+    <w:p>
+      <w:pPr>
+        <w:pStyle w:val="Heading2"/>
+        <w:rPr>
+          <w:color w:val="002060"/>
+          <w:sz w:val="36"/>
+          <w:szCs w:val="36"/>
+        </w:rPr>
+      </w:pPr>
+      <w:bookmarkStart w:id="17" w:name="_Toc134644671"/>
+      <w:r>
+        <w:rPr>
+          <w:color w:val="002060"/>
+          <w:sz w:val="36"/>
+          <w:szCs w:val="36"/>
+        </w:rPr>
+        <w:t xml:space="preserve">Subcarpeta </w:t>
+      </w:r>
+      <w:r>
+        <w:rPr>
+          <w:color w:val="002060"/>
+          <w:sz w:val="36"/>
+          <w:szCs w:val="36"/>
+        </w:rPr>
+        <w:t>Retornos:</w:t>
+      </w:r>
+      <w:bookmarkEnd w:id="17"/>
+      <w:r>
+        <w:rPr>
+          <w:color w:val="002060"/>
+          <w:sz w:val="36"/>
+          <w:szCs w:val="36"/>
+        </w:rPr>
+        <w:t xml:space="preserve"> </w:t>
       </w:r>
     </w:p>
     <w:p>
@@ -6774,35 +7389,23 @@
         <w:spacing w:line="270" w:lineRule="atLeast"/>
         <w:rPr>
           <w:rFonts w:asciiTheme="minorHAnsi" w:hAnsiTheme="minorHAnsi" w:cstheme="minorHAnsi"/>
-        </w:rPr>
-      </w:pPr>
-      <w:r>
-        <w:rPr>
-          <w:rFonts w:asciiTheme="minorHAnsi" w:hAnsiTheme="minorHAnsi" w:cstheme="minorHAnsi"/>
           <w:b/>
           <w:bCs/>
         </w:rPr>
-        <w:t xml:space="preserve">Ventas-Cash (USD) </w:t>
-      </w:r>
-      <w:r>
-        <w:rPr>
-          <w:rFonts w:asciiTheme="minorHAnsi" w:hAnsiTheme="minorHAnsi" w:cstheme="minorHAnsi"/>
-        </w:rPr>
-        <w:t>= CALCULATE(sum(ordenes_productos[sales]),</w:t>
-      </w:r>
+      </w:pPr>
       <w:r>
         <w:rPr>
           <w:rFonts w:asciiTheme="minorHAnsi" w:hAnsiTheme="minorHAnsi" w:cstheme="minorHAnsi"/>
           <w:b/>
           <w:bCs/>
         </w:rPr>
-        <w:t xml:space="preserve"> </w:t>
-      </w:r>
-      <w:r>
-        <w:rPr>
-          <w:rFonts w:asciiTheme="minorHAnsi" w:hAnsiTheme="minorHAnsi" w:cstheme="minorHAnsi"/>
-        </w:rPr>
-        <w:t>condicion_pago[descrip_pay] = "cash" )</w:t>
+        <w:t xml:space="preserve">Retornos (QTY) = </w:t>
+      </w:r>
+      <w:r>
+        <w:rPr>
+          <w:rFonts w:asciiTheme="minorHAnsi" w:hAnsiTheme="minorHAnsi" w:cstheme="minorHAnsi"/>
+        </w:rPr>
+        <w:t>CALCULATE(SUM(ordenes_productos[qty]),retornos[id_retorno])</w:t>
       </w:r>
     </w:p>
     <w:p>
@@ -6816,23 +7419,75 @@
         <w:spacing w:line="270" w:lineRule="atLeast"/>
         <w:rPr>
           <w:rFonts w:asciiTheme="minorHAnsi" w:hAnsiTheme="minorHAnsi" w:cstheme="minorHAnsi"/>
+        </w:rPr>
+      </w:pPr>
+      <w:r>
+        <w:rPr>
+          <w:rFonts w:asciiTheme="minorHAnsi" w:hAnsiTheme="minorHAnsi" w:cstheme="minorHAnsi"/>
           <w:b/>
           <w:bCs/>
         </w:rPr>
-      </w:pPr>
-      <w:r>
-        <w:rPr>
-          <w:rFonts w:asciiTheme="minorHAnsi" w:hAnsiTheme="minorHAnsi" w:cstheme="minorHAnsi"/>
-          <w:b/>
-          <w:bCs/>
-        </w:rPr>
-        <w:t xml:space="preserve">Ventas-Check (USD) = </w:t>
-      </w:r>
-      <w:r>
-        <w:rPr>
-          <w:rFonts w:asciiTheme="minorHAnsi" w:hAnsiTheme="minorHAnsi" w:cstheme="minorHAnsi"/>
-        </w:rPr>
-        <w:t>CALCULATE(sum(ordenes_productos[sales]), condicion_pago[descrip_pay] = "check" )</w:t>
+        <w:t xml:space="preserve">Retornos en USD = </w:t>
+      </w:r>
+      <w:r>
+        <w:rPr>
+          <w:rFonts w:asciiTheme="minorHAnsi" w:hAnsiTheme="minorHAnsi" w:cstheme="minorHAnsi"/>
+        </w:rPr>
+        <w:t>CALCULATE(SUM(ordenes_productos[sales]),retornos[id_retorno])</w:t>
+      </w:r>
+    </w:p>
+    <w:p>
+      <w:pPr>
+        <w:pStyle w:val="Heading2"/>
+        <w:rPr>
+          <w:color w:val="002060"/>
+          <w:sz w:val="36"/>
+          <w:szCs w:val="36"/>
+        </w:rPr>
+      </w:pPr>
+    </w:p>
+    <w:p>
+      <w:pPr>
+        <w:pStyle w:val="Heading2"/>
+        <w:rPr>
+          <w:color w:val="002060"/>
+          <w:sz w:val="36"/>
+          <w:szCs w:val="36"/>
+        </w:rPr>
+      </w:pPr>
+      <w:bookmarkStart w:id="18" w:name="_Toc134644672"/>
+      <w:r>
+        <w:rPr>
+          <w:color w:val="002060"/>
+          <w:sz w:val="36"/>
+          <w:szCs w:val="36"/>
+        </w:rPr>
+        <w:t xml:space="preserve">Subcarpeta </w:t>
+      </w:r>
+      <w:r>
+        <w:rPr>
+          <w:color w:val="002060"/>
+          <w:sz w:val="36"/>
+          <w:szCs w:val="36"/>
+        </w:rPr>
+        <w:t>Ventas:</w:t>
+      </w:r>
+      <w:bookmarkEnd w:id="18"/>
+      <w:r>
+        <w:rPr>
+          <w:color w:val="002060"/>
+          <w:sz w:val="36"/>
+          <w:szCs w:val="36"/>
+        </w:rPr>
+        <w:t xml:space="preserve"> </w:t>
+      </w:r>
+      <w:r>
+        <w:rPr>
+          <w:color w:val="002060"/>
+          <w:sz w:val="36"/>
+          <w:szCs w:val="36"/>
+        </w:rPr>
+        <w:t xml:space="preserve"> </w:t>
       </w:r>
     </w:p>
     <w:p>
@@ -6846,77 +7501,21 @@
         <w:spacing w:line="270" w:lineRule="atLeast"/>
         <w:rPr>
           <w:rFonts w:asciiTheme="minorHAnsi" w:hAnsiTheme="minorHAnsi" w:cstheme="minorHAnsi"/>
+        </w:rPr>
+      </w:pPr>
+      <w:r>
+        <w:rPr>
+          <w:rFonts w:asciiTheme="minorHAnsi" w:hAnsiTheme="minorHAnsi" w:cstheme="minorHAnsi"/>
           <w:b/>
           <w:bCs/>
         </w:rPr>
-      </w:pPr>
-      <w:r>
-        <w:rPr>
-          <w:rFonts w:asciiTheme="minorHAnsi" w:hAnsiTheme="minorHAnsi" w:cstheme="minorHAnsi"/>
-          <w:b/>
-          <w:bCs/>
-        </w:rPr>
-        <w:t xml:space="preserve">Ventas-Transfer (USD) = </w:t>
-      </w:r>
-      <w:r>
-        <w:rPr>
-          <w:rFonts w:asciiTheme="minorHAnsi" w:hAnsiTheme="minorHAnsi" w:cstheme="minorHAnsi"/>
-        </w:rPr>
-        <w:t>CALCULATE(sum(ordenes_productos[sales]), condicion_pago[descrip_pay] = "Transfer" )</w:t>
-      </w:r>
-    </w:p>
-    <w:p>
-      <w:pPr>
-        <w:pStyle w:val="Heading2"/>
-        <w:rPr>
-          <w:color w:val="002060"/>
-          <w:sz w:val="36"/>
-          <w:szCs w:val="36"/>
-        </w:rPr>
-      </w:pPr>
-    </w:p>
-    <w:p>
-      <w:pPr>
-        <w:pStyle w:val="Heading2"/>
-        <w:rPr>
-          <w:color w:val="002060"/>
-          <w:sz w:val="36"/>
-          <w:szCs w:val="36"/>
-        </w:rPr>
-      </w:pPr>
-      <w:bookmarkStart w:id="18" w:name="_Toc133776285"/>
-      <w:r>
-        <w:rPr>
-          <w:color w:val="002060"/>
-          <w:sz w:val="36"/>
-          <w:szCs w:val="36"/>
-        </w:rPr>
-        <w:t xml:space="preserve">Subcarpeta </w:t>
-      </w:r>
-      <w:r>
-        <w:rPr>
-          <w:color w:val="002060"/>
-          <w:sz w:val="36"/>
-          <w:szCs w:val="36"/>
-        </w:rPr>
-        <w:t>Ventas comparadas:</w:t>
-      </w:r>
-      <w:bookmarkEnd w:id="18"/>
-      <w:r>
-        <w:rPr>
-          <w:color w:val="002060"/>
-          <w:sz w:val="36"/>
-          <w:szCs w:val="36"/>
-        </w:rPr>
-        <w:t xml:space="preserve"> </w:t>
-      </w:r>
-      <w:r>
-        <w:rPr>
-          <w:color w:val="002060"/>
-          <w:sz w:val="36"/>
-          <w:szCs w:val="36"/>
-        </w:rPr>
-        <w:t xml:space="preserve"> </w:t>
+        <w:t xml:space="preserve">Ventas (QTY) = </w:t>
+      </w:r>
+      <w:r>
+        <w:rPr>
+          <w:rFonts w:asciiTheme="minorHAnsi" w:hAnsiTheme="minorHAnsi" w:cstheme="minorHAnsi"/>
+        </w:rPr>
+        <w:t>sum(ordenes_productos[qty] )</w:t>
       </w:r>
     </w:p>
     <w:p>
@@ -6940,13 +7539,13 @@
           <w:b/>
           <w:bCs/>
         </w:rPr>
-        <w:t xml:space="preserve">Ventas Año anterior2 (USD) = </w:t>
-      </w:r>
-      <w:r>
-        <w:rPr>
-          <w:rFonts w:asciiTheme="minorHAnsi" w:hAnsiTheme="minorHAnsi" w:cstheme="minorHAnsi"/>
-        </w:rPr>
-        <w:t>CALCULATE(SUM(ordenes_productos[sales]), DATEADD(Tabla_Calendario[order_date], -1, YEAR))</w:t>
+        <w:t xml:space="preserve">Ventas en USD = </w:t>
+      </w:r>
+      <w:r>
+        <w:rPr>
+          <w:rFonts w:asciiTheme="minorHAnsi" w:hAnsiTheme="minorHAnsi" w:cstheme="minorHAnsi"/>
+        </w:rPr>
+        <w:t>SUM(ordenes_productos[sales])</w:t>
       </w:r>
     </w:p>
     <w:p>
@@ -6968,21 +7567,207 @@
           <w:b/>
           <w:bCs/>
         </w:rPr>
-        <w:t xml:space="preserve">Ventas Mes anterior2 (USD) = </w:t>
-      </w:r>
-      <w:r>
-        <w:rPr>
-          <w:rFonts w:asciiTheme="minorHAnsi" w:hAnsiTheme="minorHAnsi" w:cstheme="minorHAnsi"/>
-        </w:rPr>
-        <w:t>CALCULATE(SUM(ordenes_productos[sales]), DATEADD(Tabla_Calendario[order_date], -1, MONTH))</w:t>
-      </w:r>
-    </w:p>
-    <w:p>
-      <w:pPr>
+        <w:t xml:space="preserve">Ventas-Cash (USD) </w:t>
+      </w:r>
+      <w:r>
+        <w:rPr>
+          <w:rFonts w:asciiTheme="minorHAnsi" w:hAnsiTheme="minorHAnsi" w:cstheme="minorHAnsi"/>
+        </w:rPr>
+        <w:t>= CALCULATE(sum(ordenes_productos[sales]),</w:t>
+      </w:r>
+      <w:r>
+        <w:rPr>
+          <w:rFonts w:asciiTheme="minorHAnsi" w:hAnsiTheme="minorHAnsi" w:cstheme="minorHAnsi"/>
+          <w:b/>
+          <w:bCs/>
+        </w:rPr>
+        <w:t xml:space="preserve"> </w:t>
+      </w:r>
+      <w:r>
+        <w:rPr>
+          <w:rFonts w:asciiTheme="minorHAnsi" w:hAnsiTheme="minorHAnsi" w:cstheme="minorHAnsi"/>
+        </w:rPr>
+        <w:t>condicion_pago[descrip_pay] = "cash" )</w:t>
+      </w:r>
+    </w:p>
+    <w:p>
+      <w:pPr>
+        <w:pStyle w:val="ListParagraph"/>
+        <w:numPr>
+          <w:ilvl w:val="0"/>
+          <w:numId w:val="2"/>
+        </w:numPr>
         <w:shd w:val="clear" w:color="auto" w:fill="FFFFFE"/>
         <w:spacing w:line="270" w:lineRule="atLeast"/>
         <w:rPr>
           <w:rFonts w:asciiTheme="minorHAnsi" w:hAnsiTheme="minorHAnsi" w:cstheme="minorHAnsi"/>
+          <w:b/>
+          <w:bCs/>
+        </w:rPr>
+      </w:pPr>
+      <w:r>
+        <w:rPr>
+          <w:rFonts w:asciiTheme="minorHAnsi" w:hAnsiTheme="minorHAnsi" w:cstheme="minorHAnsi"/>
+          <w:b/>
+          <w:bCs/>
+        </w:rPr>
+        <w:t xml:space="preserve">Ventas-Check (USD) = </w:t>
+      </w:r>
+      <w:r>
+        <w:rPr>
+          <w:rFonts w:asciiTheme="minorHAnsi" w:hAnsiTheme="minorHAnsi" w:cstheme="minorHAnsi"/>
+        </w:rPr>
+        <w:t>CALCULATE(sum(ordenes_productos[sales]), condicion_pago[descrip_pay] = "check" )</w:t>
+      </w:r>
+    </w:p>
+    <w:p>
+      <w:pPr>
+        <w:pStyle w:val="ListParagraph"/>
+        <w:numPr>
+          <w:ilvl w:val="0"/>
+          <w:numId w:val="2"/>
+        </w:numPr>
+        <w:shd w:val="clear" w:color="auto" w:fill="FFFFFE"/>
+        <w:spacing w:line="270" w:lineRule="atLeast"/>
+        <w:rPr>
+          <w:rFonts w:asciiTheme="minorHAnsi" w:hAnsiTheme="minorHAnsi" w:cstheme="minorHAnsi"/>
+          <w:b/>
+          <w:bCs/>
+        </w:rPr>
+      </w:pPr>
+      <w:r>
+        <w:rPr>
+          <w:rFonts w:asciiTheme="minorHAnsi" w:hAnsiTheme="minorHAnsi" w:cstheme="minorHAnsi"/>
+          <w:b/>
+          <w:bCs/>
+        </w:rPr>
+        <w:t xml:space="preserve">Ventas-Transfer (USD) = </w:t>
+      </w:r>
+      <w:r>
+        <w:rPr>
+          <w:rFonts w:asciiTheme="minorHAnsi" w:hAnsiTheme="minorHAnsi" w:cstheme="minorHAnsi"/>
+        </w:rPr>
+        <w:t>CALCULATE(sum(ordenes_productos[sales]), condicion_pago[descrip_pay] = "Transfer" )</w:t>
+      </w:r>
+    </w:p>
+    <w:p>
+      <w:pPr>
+        <w:pStyle w:val="Heading2"/>
+        <w:rPr>
+          <w:color w:val="002060"/>
+          <w:sz w:val="36"/>
+          <w:szCs w:val="36"/>
+        </w:rPr>
+      </w:pPr>
+    </w:p>
+    <w:p>
+      <w:pPr>
+        <w:pStyle w:val="Heading2"/>
+        <w:rPr>
+          <w:color w:val="002060"/>
+          <w:sz w:val="36"/>
+          <w:szCs w:val="36"/>
+        </w:rPr>
+      </w:pPr>
+      <w:bookmarkStart w:id="19" w:name="_Toc134644673"/>
+      <w:r>
+        <w:rPr>
+          <w:color w:val="002060"/>
+          <w:sz w:val="36"/>
+          <w:szCs w:val="36"/>
+        </w:rPr>
+        <w:t xml:space="preserve">Subcarpeta </w:t>
+      </w:r>
+      <w:r>
+        <w:rPr>
+          <w:color w:val="002060"/>
+          <w:sz w:val="36"/>
+          <w:szCs w:val="36"/>
+        </w:rPr>
+        <w:t>Ventas comparadas:</w:t>
+      </w:r>
+      <w:bookmarkEnd w:id="19"/>
+      <w:r>
+        <w:rPr>
+          <w:color w:val="002060"/>
+          <w:sz w:val="36"/>
+          <w:szCs w:val="36"/>
+        </w:rPr>
+        <w:t xml:space="preserve"> </w:t>
+      </w:r>
+      <w:r>
+        <w:rPr>
+          <w:color w:val="002060"/>
+          <w:sz w:val="36"/>
+          <w:szCs w:val="36"/>
+        </w:rPr>
+        <w:t xml:space="preserve"> </w:t>
+      </w:r>
+    </w:p>
+    <w:p>
+      <w:pPr>
+        <w:pStyle w:val="ListParagraph"/>
+        <w:numPr>
+          <w:ilvl w:val="0"/>
+          <w:numId w:val="2"/>
+        </w:numPr>
+        <w:shd w:val="clear" w:color="auto" w:fill="FFFFFE"/>
+        <w:spacing w:line="270" w:lineRule="atLeast"/>
+        <w:rPr>
+          <w:rFonts w:asciiTheme="minorHAnsi" w:hAnsiTheme="minorHAnsi" w:cstheme="minorHAnsi"/>
+          <w:b/>
+          <w:bCs/>
+        </w:rPr>
+      </w:pPr>
+      <w:r>
+        <w:rPr>
+          <w:rFonts w:asciiTheme="minorHAnsi" w:hAnsiTheme="minorHAnsi" w:cstheme="minorHAnsi"/>
+          <w:b/>
+          <w:bCs/>
+        </w:rPr>
+        <w:t xml:space="preserve">Ventas Año anterior2 (USD) = </w:t>
+      </w:r>
+      <w:r>
+        <w:rPr>
+          <w:rFonts w:asciiTheme="minorHAnsi" w:hAnsiTheme="minorHAnsi" w:cstheme="minorHAnsi"/>
+        </w:rPr>
+        <w:t>CALCULATE(SUM(ordenes_productos[sales]), DATEADD(Tabla_Calendario[order_date], -1, YEAR))</w:t>
+      </w:r>
+    </w:p>
+    <w:p>
+      <w:pPr>
+        <w:pStyle w:val="ListParagraph"/>
+        <w:numPr>
+          <w:ilvl w:val="0"/>
+          <w:numId w:val="2"/>
+        </w:numPr>
+        <w:shd w:val="clear" w:color="auto" w:fill="FFFFFE"/>
+        <w:spacing w:line="270" w:lineRule="atLeast"/>
+        <w:rPr>
+          <w:rFonts w:asciiTheme="minorHAnsi" w:hAnsiTheme="minorHAnsi" w:cstheme="minorHAnsi"/>
+        </w:rPr>
+      </w:pPr>
+      <w:r>
+        <w:rPr>
+          <w:rFonts w:asciiTheme="minorHAnsi" w:hAnsiTheme="minorHAnsi" w:cstheme="minorHAnsi"/>
+          <w:b/>
+          <w:bCs/>
+        </w:rPr>
+        <w:t xml:space="preserve">Ventas Mes anterior2 (USD) = </w:t>
+      </w:r>
+      <w:r>
+        <w:rPr>
+          <w:rFonts w:asciiTheme="minorHAnsi" w:hAnsiTheme="minorHAnsi" w:cstheme="minorHAnsi"/>
+        </w:rPr>
+        <w:t>CALCULATE(SUM(ordenes_productos[sales]), DATEADD(Tabla_Calendario[order_date], -1, MONTH))</w:t>
+      </w:r>
+    </w:p>
+    <w:p>
+      <w:pPr>
+        <w:shd w:val="clear" w:color="auto" w:fill="FFFFFE"/>
+        <w:spacing w:line="270" w:lineRule="atLeast"/>
+        <w:rPr>
+          <w:rFonts w:asciiTheme="minorHAnsi" w:hAnsiTheme="minorHAnsi" w:cstheme="minorHAnsi"/>
         </w:rPr>
       </w:pPr>
     </w:p>
@@ -6990,126 +7775,6 @@
     <w:p>
       <w:pPr>
         <w:rPr>
-          <w:lang w:val="es-ES" w:eastAsia="en-US"/>
-        </w:rPr>
-      </w:pPr>
-    </w:p>
-    <w:p>
-      <w:pPr>
-        <w:rPr>
-          <w:rFonts w:eastAsia="Calibri"/>
-          <w:lang w:val="es-ES" w:eastAsia="en-US"/>
-        </w:rPr>
-      </w:pPr>
-    </w:p>
-    <w:p>
-      <w:pPr>
-        <w:rPr>
-          <w:rFonts w:eastAsia="Calibri"/>
-          <w:lang w:val="es-ES" w:eastAsia="en-US"/>
-        </w:rPr>
-      </w:pPr>
-    </w:p>
-    <w:p>
-      <w:pPr>
-        <w:rPr>
-          <w:rFonts w:eastAsia="Calibri"/>
-          <w:lang w:val="es-ES" w:eastAsia="en-US"/>
-        </w:rPr>
-      </w:pPr>
-    </w:p>
-    <w:p>
-      <w:pPr>
-        <w:rPr>
-          <w:rFonts w:eastAsia="Calibri"/>
-          <w:lang w:val="es-ES" w:eastAsia="en-US"/>
-        </w:rPr>
-      </w:pPr>
-    </w:p>
-    <w:p>
-      <w:pPr>
-        <w:rPr>
-          <w:rFonts w:eastAsia="Calibri"/>
-          <w:lang w:val="es-ES" w:eastAsia="en-US"/>
-        </w:rPr>
-      </w:pPr>
-    </w:p>
-    <w:p>
-      <w:pPr>
-        <w:rPr>
-          <w:rFonts w:eastAsia="Calibri"/>
-          <w:lang w:val="es-ES" w:eastAsia="en-US"/>
-        </w:rPr>
-      </w:pPr>
-    </w:p>
-    <w:p>
-      <w:pPr>
-        <w:rPr>
-          <w:rFonts w:eastAsia="Calibri"/>
-          <w:lang w:val="es-ES" w:eastAsia="en-US"/>
-        </w:rPr>
-      </w:pPr>
-    </w:p>
-    <w:p>
-      <w:pPr>
-        <w:rPr>
-          <w:rFonts w:eastAsia="Calibri"/>
-          <w:lang w:val="es-ES" w:eastAsia="en-US"/>
-        </w:rPr>
-      </w:pPr>
-    </w:p>
-    <w:p>
-      <w:pPr>
-        <w:rPr>
-          <w:rFonts w:eastAsia="Calibri"/>
-          <w:lang w:val="es-ES" w:eastAsia="en-US"/>
-        </w:rPr>
-      </w:pPr>
-    </w:p>
-    <w:p>
-      <w:pPr>
-        <w:rPr>
-          <w:rFonts w:eastAsia="Calibri"/>
-          <w:lang w:val="es-ES" w:eastAsia="en-US"/>
-        </w:rPr>
-      </w:pPr>
-    </w:p>
-    <w:p>
-      <w:pPr>
-        <w:rPr>
-          <w:rFonts w:eastAsia="Calibri"/>
-          <w:lang w:val="es-ES" w:eastAsia="en-US"/>
-        </w:rPr>
-      </w:pPr>
-    </w:p>
-    <w:p>
-      <w:pPr>
-        <w:rPr>
-          <w:rFonts w:eastAsia="Calibri"/>
-          <w:lang w:val="es-ES" w:eastAsia="en-US"/>
-        </w:rPr>
-      </w:pPr>
-    </w:p>
-    <w:p>
-      <w:pPr>
-        <w:rPr>
-          <w:rFonts w:eastAsia="Calibri"/>
-          <w:lang w:val="es-ES" w:eastAsia="en-US"/>
-        </w:rPr>
-      </w:pPr>
-    </w:p>
-    <w:p>
-      <w:pPr>
-        <w:rPr>
-          <w:rFonts w:eastAsia="Calibri"/>
-          <w:lang w:val="es-ES" w:eastAsia="en-US"/>
-        </w:rPr>
-      </w:pPr>
-    </w:p>
-    <w:p>
-      <w:pPr>
-        <w:rPr>
-          <w:rFonts w:eastAsia="Calibri"/>
           <w:lang w:val="es-ES" w:eastAsia="en-US"/>
         </w:rPr>
       </w:pPr>
@@ -7173,7 +7838,7 @@
           <w:szCs w:val="44"/>
         </w:rPr>
       </w:pPr>
-      <w:bookmarkStart w:id="19" w:name="_Toc133776286"/>
+      <w:bookmarkStart w:id="20" w:name="_Toc134644674"/>
       <w:r>
         <w:rPr>
           <w:rFonts w:ascii="Roboto Bold Condensed" w:hAnsi="Roboto Bold Condensed"/>
@@ -7181,9 +7846,9 @@
           <w:sz w:val="44"/>
           <w:szCs w:val="44"/>
         </w:rPr>
-        <w:t>Visualización del reporte:</w:t>
-      </w:r>
-      <w:bookmarkEnd w:id="19"/>
+        <w:lastRenderedPageBreak/>
+        <w:t>V</w:t>
+      </w:r>
       <w:r>
         <w:rPr>
           <w:rFonts w:ascii="Roboto Bold Condensed" w:hAnsi="Roboto Bold Condensed"/>
@@ -7191,38 +7856,38 @@
           <w:sz w:val="44"/>
           <w:szCs w:val="44"/>
         </w:rPr>
+        <w:t>isualización del reporte:</w:t>
+      </w:r>
+      <w:bookmarkEnd w:id="20"/>
+      <w:r>
+        <w:rPr>
+          <w:rFonts w:ascii="Roboto Bold Condensed" w:hAnsi="Roboto Bold Condensed"/>
+          <w:bCs w:val="0"/>
+          <w:sz w:val="44"/>
+          <w:szCs w:val="44"/>
+        </w:rPr>
         <w:t xml:space="preserve"> </w:t>
       </w:r>
     </w:p>
     <w:p>
       <w:pPr>
         <w:pStyle w:val="Heading2"/>
-        <w:rPr>
-          <w:b w:val="0"/>
-          <w:bCs w:val="0"/>
-          <w:sz w:val="36"/>
-          <w:szCs w:val="36"/>
-        </w:rPr>
-      </w:pPr>
-      <w:bookmarkStart w:id="20" w:name="_Toc133776287"/>
-      <w:bookmarkStart w:id="21" w:name="_Toc116840533"/>
-      <w:bookmarkStart w:id="22" w:name="_Hlk116759301"/>
-      <w:r>
         <w:rPr>
           <w:color w:val="002060"/>
           <w:sz w:val="36"/>
           <w:szCs w:val="36"/>
         </w:rPr>
-        <w:t>Sección Portada:</w:t>
-      </w:r>
-      <w:bookmarkEnd w:id="20"/>
+      </w:pPr>
+      <w:bookmarkStart w:id="21" w:name="_Toc134644675"/>
+      <w:bookmarkStart w:id="22" w:name="_Toc116840533"/>
+      <w:bookmarkStart w:id="23" w:name="_Hlk116759301"/>
       <w:r>
         <w:rPr>
           <w:color w:val="002060"/>
           <w:sz w:val="36"/>
           <w:szCs w:val="36"/>
         </w:rPr>
-        <w:t xml:space="preserve"> </w:t>
+        <w:t>Sección Portada:</w:t>
       </w:r>
       <w:bookmarkEnd w:id="21"/>
       <w:r>
@@ -7231,28 +7896,28 @@
           <w:sz w:val="36"/>
           <w:szCs w:val="36"/>
         </w:rPr>
+        <w:t xml:space="preserve"> </w:t>
+      </w:r>
+      <w:bookmarkEnd w:id="22"/>
+      <w:r>
+        <w:rPr>
+          <w:color w:val="002060"/>
+          <w:sz w:val="36"/>
+          <w:szCs w:val="36"/>
+        </w:rPr>
         <w:t xml:space="preserve">  </w:t>
       </w:r>
     </w:p>
-    <w:bookmarkEnd w:id="22"/>
-    <w:p>
-      <w:pPr>
-        <w:rPr>
-          <w:rFonts w:eastAsia="Calibri"/>
-          <w:lang w:val="es-ES" w:eastAsia="en-US"/>
-        </w:rPr>
-      </w:pPr>
-      <w:r>
-        <w:rPr>
-          <w:rFonts w:eastAsia="Calibri"/>
+    <w:p>
+      <w:r>
+        <w:rPr>
           <w:noProof/>
-          <w:lang w:val="es-ES" w:eastAsia="en-US"/>
         </w:rPr>
         <w:drawing>
-          <wp:inline distT="0" distB="0" distL="0" distR="0" wp14:anchorId="12C2F6E5" wp14:editId="76E69340">
-            <wp:extent cx="6080974" cy="3419475"/>
-            <wp:effectExtent l="0" t="0" r="0" b="0"/>
-            <wp:docPr id="263933731" name="Picture 1"/>
+          <wp:inline distT="0" distB="0" distL="0" distR="0" wp14:anchorId="13CF8547" wp14:editId="5E18A40D">
+            <wp:extent cx="6212718" cy="3502325"/>
+            <wp:effectExtent l="0" t="0" r="0" b="3175"/>
+            <wp:docPr id="1588739541" name="Picture 1"/>
             <wp:cNvGraphicFramePr>
               <a:graphicFrameLocks xmlns:a="http://schemas.openxmlformats.org/drawingml/2006/main" noChangeAspect="1"/>
             </wp:cNvGraphicFramePr>
@@ -7260,11 +7925,11 @@
               <a:graphicData uri="http://schemas.openxmlformats.org/drawingml/2006/picture">
                 <pic:pic xmlns:pic="http://schemas.openxmlformats.org/drawingml/2006/picture">
                   <pic:nvPicPr>
-                    <pic:cNvPr id="263933731" name=""/>
+                    <pic:cNvPr id="1588739541" name=""/>
                     <pic:cNvPicPr/>
                   </pic:nvPicPr>
                   <pic:blipFill>
-                    <a:blip r:embed="rId19"/>
+                    <a:blip r:embed="rId20"/>
                     <a:stretch>
                       <a:fillRect/>
                     </a:stretch>
@@ -7272,7 +7937,7 @@
                   <pic:spPr>
                     <a:xfrm>
                       <a:off x="0" y="0"/>
-                      <a:ext cx="6086111" cy="3422364"/>
+                      <a:ext cx="6235997" cy="3515448"/>
                     </a:xfrm>
                     <a:prstGeom prst="rect">
                       <a:avLst/>
@@ -7285,6 +7950,15 @@
         </w:drawing>
       </w:r>
     </w:p>
+    <w:bookmarkEnd w:id="23"/>
+    <w:p>
+      <w:pPr>
+        <w:rPr>
+          <w:rFonts w:eastAsia="Calibri"/>
+          <w:lang w:val="es-ES" w:eastAsia="en-US"/>
+        </w:rPr>
+      </w:pPr>
+    </w:p>
     <w:p>
       <w:pPr>
         <w:rPr>
@@ -7311,7 +7985,7 @@
           <w:szCs w:val="36"/>
         </w:rPr>
       </w:pPr>
-      <w:bookmarkStart w:id="23" w:name="_Toc133776288"/>
+      <w:bookmarkStart w:id="24" w:name="_Toc134644676"/>
       <w:r>
         <w:rPr>
           <w:color w:val="002060"/>
@@ -7337,7 +8011,7 @@
         </w:rPr>
         <w:t>:</w:t>
       </w:r>
-      <w:bookmarkEnd w:id="23"/>
+      <w:bookmarkEnd w:id="24"/>
       <w:r>
         <w:rPr>
           <w:color w:val="002060"/>
@@ -7361,9 +8035,9 @@
           <w:lang w:val="es-ES" w:eastAsia="en-US"/>
         </w:rPr>
         <w:drawing>
-          <wp:inline distT="0" distB="0" distL="0" distR="0" wp14:anchorId="48B32271" wp14:editId="56E1CCC4">
-            <wp:extent cx="6144639" cy="3448050"/>
-            <wp:effectExtent l="0" t="0" r="8890" b="0"/>
+          <wp:inline distT="0" distB="0" distL="0" distR="0" wp14:anchorId="48B32271" wp14:editId="10E79542">
+            <wp:extent cx="6256731" cy="3510951"/>
+            <wp:effectExtent l="0" t="0" r="0" b="0"/>
             <wp:docPr id="1960231029" name="Picture 1" descr="Graphical user interface, application&#10;&#10;Description automatically generated"/>
             <wp:cNvGraphicFramePr>
               <a:graphicFrameLocks xmlns:a="http://schemas.openxmlformats.org/drawingml/2006/main" noChangeAspect="1"/>
@@ -7376,7 +8050,7 @@
                     <pic:cNvPicPr/>
                   </pic:nvPicPr>
                   <pic:blipFill>
-                    <a:blip r:embed="rId20"/>
+                    <a:blip r:embed="rId21"/>
                     <a:stretch>
                       <a:fillRect/>
                     </a:stretch>
@@ -7384,7 +8058,7 @@
                   <pic:spPr>
                     <a:xfrm>
                       <a:off x="0" y="0"/>
-                      <a:ext cx="6148124" cy="3450006"/>
+                      <a:ext cx="6266691" cy="3516540"/>
                     </a:xfrm>
                     <a:prstGeom prst="rect">
                       <a:avLst/>
@@ -7423,7 +8097,7 @@
           <w:szCs w:val="36"/>
         </w:rPr>
       </w:pPr>
-      <w:bookmarkStart w:id="24" w:name="_Toc133776289"/>
+      <w:bookmarkStart w:id="25" w:name="_Toc134644677"/>
       <w:r>
         <w:rPr>
           <w:color w:val="002060"/>
@@ -7448,7 +8122,7 @@
         </w:rPr>
         <w:t>:</w:t>
       </w:r>
-      <w:bookmarkEnd w:id="24"/>
+      <w:bookmarkEnd w:id="25"/>
       <w:r>
         <w:rPr>
           <w:color w:val="002060"/>
@@ -7472,9 +8146,9 @@
           <w:lang w:val="es-ES" w:eastAsia="en-US"/>
         </w:rPr>
         <w:drawing>
-          <wp:inline distT="0" distB="0" distL="0" distR="0" wp14:anchorId="6B0A0746" wp14:editId="5A4356AA">
-            <wp:extent cx="6171637" cy="3438525"/>
-            <wp:effectExtent l="0" t="0" r="635" b="0"/>
+          <wp:inline distT="0" distB="0" distL="0" distR="0" wp14:anchorId="6B0A0746" wp14:editId="72A8AFE1">
+            <wp:extent cx="6270664" cy="3493698"/>
+            <wp:effectExtent l="0" t="0" r="0" b="0"/>
             <wp:docPr id="12950918" name="Picture 1" descr="Graphical user interface, application&#10;&#10;Description automatically generated"/>
             <wp:cNvGraphicFramePr>
               <a:graphicFrameLocks xmlns:a="http://schemas.openxmlformats.org/drawingml/2006/main" noChangeAspect="1"/>
@@ -7487,7 +8161,7 @@
                     <pic:cNvPicPr/>
                   </pic:nvPicPr>
                   <pic:blipFill>
-                    <a:blip r:embed="rId21"/>
+                    <a:blip r:embed="rId22"/>
                     <a:stretch>
                       <a:fillRect/>
                     </a:stretch>
@@ -7495,7 +8169,7 @@
                   <pic:spPr>
                     <a:xfrm>
                       <a:off x="0" y="0"/>
-                      <a:ext cx="6176817" cy="3441411"/>
+                      <a:ext cx="6279282" cy="3498500"/>
                     </a:xfrm>
                     <a:prstGeom prst="rect">
                       <a:avLst/>
@@ -7510,14 +8184,6 @@
     </w:p>
     <w:p>
       <w:pPr>
-        <w:rPr>
-          <w:rFonts w:eastAsia="Calibri"/>
-          <w:lang w:val="es-ES" w:eastAsia="en-US"/>
-        </w:rPr>
-      </w:pPr>
-    </w:p>
-    <w:p>
-      <w:pPr>
         <w:pStyle w:val="Heading2"/>
         <w:rPr>
           <w:b w:val="0"/>
@@ -7526,7 +8192,7 @@
           <w:szCs w:val="36"/>
         </w:rPr>
       </w:pPr>
-      <w:bookmarkStart w:id="25" w:name="_Toc133776290"/>
+      <w:bookmarkStart w:id="26" w:name="_Toc134644678"/>
       <w:r>
         <w:rPr>
           <w:color w:val="002060"/>
@@ -7552,7 +8218,7 @@
         </w:rPr>
         <w:t>:</w:t>
       </w:r>
-      <w:bookmarkEnd w:id="25"/>
+      <w:bookmarkEnd w:id="26"/>
       <w:r>
         <w:rPr>
           <w:color w:val="002060"/>
@@ -7591,7 +8257,7 @@
                     <pic:cNvPicPr/>
                   </pic:nvPicPr>
                   <pic:blipFill>
-                    <a:blip r:embed="rId22"/>
+                    <a:blip r:embed="rId23"/>
                     <a:stretch>
                       <a:fillRect/>
                     </a:stretch>
@@ -7638,7 +8304,7 @@
           <w:szCs w:val="36"/>
         </w:rPr>
       </w:pPr>
-      <w:bookmarkStart w:id="26" w:name="_Toc133776291"/>
+      <w:bookmarkStart w:id="27" w:name="_Toc134644679"/>
       <w:r>
         <w:rPr>
           <w:color w:val="002060"/>
@@ -7663,7 +8329,7 @@
         </w:rPr>
         <w:t>:</w:t>
       </w:r>
-      <w:bookmarkEnd w:id="26"/>
+      <w:bookmarkEnd w:id="27"/>
       <w:r>
         <w:rPr>
           <w:color w:val="002060"/>
@@ -7702,7 +8368,7 @@
                     <pic:cNvPicPr/>
                   </pic:nvPicPr>
                   <pic:blipFill>
-                    <a:blip r:embed="rId23"/>
+                    <a:blip r:embed="rId24"/>
                     <a:stretch>
                       <a:fillRect/>
                     </a:stretch>
@@ -7723,8 +8389,103 @@
         </w:drawing>
       </w:r>
     </w:p>
+    <w:p>
+      <w:pPr>
+        <w:rPr>
+          <w:rFonts w:eastAsia="Calibri"/>
+          <w:lang w:val="es-ES" w:eastAsia="en-US"/>
+        </w:rPr>
+      </w:pPr>
+    </w:p>
+    <w:p>
+      <w:pPr>
+        <w:pStyle w:val="Heading2"/>
+        <w:rPr>
+          <w:color w:val="002060"/>
+          <w:sz w:val="36"/>
+          <w:szCs w:val="36"/>
+        </w:rPr>
+      </w:pPr>
+      <w:bookmarkStart w:id="28" w:name="_Toc134644680"/>
+      <w:r>
+        <w:rPr>
+          <w:color w:val="002060"/>
+          <w:sz w:val="36"/>
+          <w:szCs w:val="36"/>
+        </w:rPr>
+        <w:lastRenderedPageBreak/>
+        <w:t xml:space="preserve">Sección </w:t>
+      </w:r>
+      <w:r>
+        <w:rPr>
+          <w:color w:val="002060"/>
+          <w:sz w:val="36"/>
+          <w:szCs w:val="36"/>
+        </w:rPr>
+        <w:t>Datos Estadísticos</w:t>
+      </w:r>
+      <w:r>
+        <w:rPr>
+          <w:color w:val="002060"/>
+          <w:sz w:val="36"/>
+          <w:szCs w:val="36"/>
+        </w:rPr>
+        <w:t>:</w:t>
+      </w:r>
+      <w:bookmarkEnd w:id="28"/>
+    </w:p>
+    <w:p>
+      <w:pPr>
+        <w:rPr>
+          <w:rFonts w:eastAsia="Calibri"/>
+          <w:lang w:val="es-ES" w:eastAsia="en-US"/>
+        </w:rPr>
+      </w:pPr>
+      <w:r>
+        <w:rPr>
+          <w:rFonts w:eastAsia="Calibri"/>
+          <w:noProof/>
+          <w:lang w:val="es-ES" w:eastAsia="en-US"/>
+        </w:rPr>
+        <w:drawing>
+          <wp:inline distT="0" distB="0" distL="0" distR="0" wp14:anchorId="6478F12C" wp14:editId="4BA47C91">
+            <wp:extent cx="6195448" cy="3467819"/>
+            <wp:effectExtent l="0" t="0" r="0" b="0"/>
+            <wp:docPr id="1973206914" name="Picture 1" descr="A screenshot of a computer&#10;&#10;Description automatically generated with medium confidence"/>
+            <wp:cNvGraphicFramePr>
+              <a:graphicFrameLocks xmlns:a="http://schemas.openxmlformats.org/drawingml/2006/main" noChangeAspect="1"/>
+            </wp:cNvGraphicFramePr>
+            <a:graphic xmlns:a="http://schemas.openxmlformats.org/drawingml/2006/main">
+              <a:graphicData uri="http://schemas.openxmlformats.org/drawingml/2006/picture">
+                <pic:pic xmlns:pic="http://schemas.openxmlformats.org/drawingml/2006/picture">
+                  <pic:nvPicPr>
+                    <pic:cNvPr id="1973206914" name="Picture 1" descr="A screenshot of a computer&#10;&#10;Description automatically generated with medium confidence"/>
+                    <pic:cNvPicPr/>
+                  </pic:nvPicPr>
+                  <pic:blipFill>
+                    <a:blip r:embed="rId25"/>
+                    <a:stretch>
+                      <a:fillRect/>
+                    </a:stretch>
+                  </pic:blipFill>
+                  <pic:spPr>
+                    <a:xfrm>
+                      <a:off x="0" y="0"/>
+                      <a:ext cx="6211555" cy="3476835"/>
+                    </a:xfrm>
+                    <a:prstGeom prst="rect">
+                      <a:avLst/>
+                    </a:prstGeom>
+                  </pic:spPr>
+                </pic:pic>
+              </a:graphicData>
+            </a:graphic>
+          </wp:inline>
+        </w:drawing>
+      </w:r>
+    </w:p>
     <w:sectPr>
-      <w:headerReference w:type="default" r:id="rId24"/>
+      <w:headerReference w:type="default" r:id="rId26"/>
       <w:pgSz w:w="11906" w:h="16838"/>
       <w:pgMar w:top="1417" w:right="1701" w:bottom="1417" w:left="1701" w:header="708" w:footer="624" w:gutter="0"/>
       <w:pgNumType w:start="0"/>

</xml_diff>